<commit_message>
Cập nhật file kế hoạch
+ Thêm gần như đầy đủ và chi tiết cho kế hoạch (Jerry).
</commit_message>
<xml_diff>
--- a/docs/kế hoạch.docx
+++ b/docs/kế hoạch.docx
@@ -7,7 +7,37 @@
         <w:pStyle w:val="Heading1"/>
       </w:pPr>
       <w:r>
-        <w:t>XÂY DỰNG KẾ HOẠCH QUẢN LÝ DỰ ÁN</w:t>
+        <w:t>XÂY D</w:t>
+      </w:r>
+      <w:r>
+        <w:t>Ự</w:t>
+      </w:r>
+      <w:r>
+        <w:t>NG K</w:t>
+      </w:r>
+      <w:r>
+        <w:t>Ế</w:t>
+      </w:r>
+      <w:r>
+        <w:t xml:space="preserve"> HO</w:t>
+      </w:r>
+      <w:r>
+        <w:t>Ạ</w:t>
+      </w:r>
+      <w:r>
+        <w:t>CH QU</w:t>
+      </w:r>
+      <w:r>
+        <w:t>Ả</w:t>
+      </w:r>
+      <w:r>
+        <w:t>N LÝ D</w:t>
+      </w:r>
+      <w:r>
+        <w:t>Ự</w:t>
+      </w:r>
+      <w:r>
+        <w:t xml:space="preserve"> ÁN</w:t>
       </w:r>
     </w:p>
     <w:p>
@@ -15,11 +45,20 @@
         <w:pStyle w:val="Heading2"/>
       </w:pPr>
       <w:r>
-        <w:t>Tên dự án</w:t>
+        <w:t>Tên d</w:t>
+      </w:r>
+      <w:r>
+        <w:t>ự</w:t>
+      </w:r>
+      <w:r>
+        <w:t xml:space="preserve"> án</w:t>
       </w:r>
     </w:p>
     <w:p>
       <w:r>
+        <w:t xml:space="preserve">- </w:t>
+      </w:r>
+      <w:r>
         <w:t xml:space="preserve">Quản lý </w:t>
       </w:r>
       <w:r>
@@ -34,12 +73,30 @@
         <w:pStyle w:val="Heading2"/>
       </w:pPr>
       <w:r>
-        <w:t>1. Mục tiêu dự án</w:t>
+        <w:t>1. M</w:t>
+      </w:r>
+      <w:r>
+        <w:t>ụ</w:t>
+      </w:r>
+      <w:r>
+        <w:t>c tiêu d</w:t>
+      </w:r>
+      <w:r>
+        <w:t>ự</w:t>
+      </w:r>
+      <w:r>
+        <w:t xml:space="preserve"> án</w:t>
       </w:r>
     </w:p>
     <w:p>
       <w:r>
-        <w:t>- Mục tiêu chính:</w:t>
+        <w:t>- M</w:t>
+      </w:r>
+      <w:r>
+        <w:t>ụ</w:t>
+      </w:r>
+      <w:r>
+        <w:t>c tiêu chính:</w:t>
       </w:r>
       <w:r>
         <w:t xml:space="preserve"> </w:t>
@@ -56,20 +113,53 @@
     </w:p>
     <w:p>
       <w:r>
-        <w:t>- Lợi ích mong đợi:</w:t>
+        <w:t>- L</w:t>
+      </w:r>
+      <w:r>
+        <w:t>ợ</w:t>
+      </w:r>
+      <w:r>
+        <w:t>i ích mong đ</w:t>
+      </w:r>
+      <w:r>
+        <w:t>ợ</w:t>
+      </w:r>
+      <w:r>
+        <w:t>i:</w:t>
       </w:r>
     </w:p>
     <w:p>
+      <w:pPr>
+        <w:pStyle w:val="ListParagraph"/>
+        <w:numPr>
+          <w:ilvl w:val="0"/>
+          <w:numId w:val="13"/>
+        </w:numPr>
+      </w:pPr>
       <w:r>
         <w:t>Giảm 90% sai sót trong việc tính toán hóa đơn và kiểm kê kho.</w:t>
       </w:r>
     </w:p>
     <w:p>
+      <w:pPr>
+        <w:pStyle w:val="ListParagraph"/>
+        <w:numPr>
+          <w:ilvl w:val="0"/>
+          <w:numId w:val="13"/>
+        </w:numPr>
+      </w:pPr>
       <w:r>
         <w:t>Tiết kiệm thời gian tra cứu sách cho nhân viên và khách hàng.</w:t>
       </w:r>
     </w:p>
     <w:p>
+      <w:pPr>
+        <w:pStyle w:val="ListParagraph"/>
+        <w:numPr>
+          <w:ilvl w:val="0"/>
+          <w:numId w:val="13"/>
+        </w:numPr>
+      </w:pPr>
       <w:r>
         <w:t>Cung cấp báo cáo doanh thu chính xác để chủ cửa hàng ra quyết định nhập hàng.</w:t>
       </w:r>
@@ -79,55 +169,153 @@
         <w:pStyle w:val="Heading2"/>
       </w:pPr>
       <w:r>
-        <w:t>2. Phạm vi dự án</w:t>
+        <w:t>2</w:t>
+      </w:r>
+      <w:r>
+        <w:t>. Ph</w:t>
+      </w:r>
+      <w:r>
+        <w:t>ạ</w:t>
+      </w:r>
+      <w:r>
+        <w:t>m vi d</w:t>
+      </w:r>
+      <w:r>
+        <w:t>ự</w:t>
+      </w:r>
+      <w:r>
+        <w:t xml:space="preserve"> án</w:t>
       </w:r>
     </w:p>
     <w:p>
       <w:r>
-        <w:t xml:space="preserve">- Sản phẩm tạo ra: </w:t>
+        <w:t>- S</w:t>
+      </w:r>
+      <w:r>
+        <w:t>ả</w:t>
+      </w:r>
+      <w:r>
+        <w:t>n ph</w:t>
+      </w:r>
+      <w:r>
+        <w:t>ẩ</w:t>
+      </w:r>
+      <w:r>
+        <w:t>m t</w:t>
+      </w:r>
+      <w:r>
+        <w:t>ạ</w:t>
+      </w:r>
+      <w:r>
+        <w:t xml:space="preserve">o ra: </w:t>
       </w:r>
     </w:p>
     <w:p>
+      <w:pPr>
+        <w:pStyle w:val="ListParagraph"/>
+        <w:numPr>
+          <w:ilvl w:val="0"/>
+          <w:numId w:val="14"/>
+        </w:numPr>
+      </w:pPr>
       <w:r>
         <w:t>Mã nguồn phần mềm (Source code) hoàn chỉnh.</w:t>
       </w:r>
     </w:p>
     <w:p>
+      <w:pPr>
+        <w:pStyle w:val="ListParagraph"/>
+        <w:numPr>
+          <w:ilvl w:val="0"/>
+          <w:numId w:val="14"/>
+        </w:numPr>
+      </w:pPr>
       <w:r>
         <w:t>Cơ sở dữ liệu (Database script).</w:t>
       </w:r>
     </w:p>
     <w:p>
+      <w:pPr>
+        <w:pStyle w:val="ListParagraph"/>
+        <w:numPr>
+          <w:ilvl w:val="0"/>
+          <w:numId w:val="14"/>
+        </w:numPr>
+      </w:pPr>
       <w:r>
         <w:t>Tài liệu hướng dẫn sử dụng và Báo cáo tổng kết.</w:t>
       </w:r>
     </w:p>
     <w:p>
       <w:r>
-        <w:t xml:space="preserve">- Các chức năng chính: </w:t>
+        <w:t>-</w:t>
+      </w:r>
+      <w:r>
+        <w:t xml:space="preserve"> Các ch</w:t>
+      </w:r>
+      <w:r>
+        <w:t>ứ</w:t>
+      </w:r>
+      <w:r>
+        <w:t xml:space="preserve">c năng chính: </w:t>
       </w:r>
     </w:p>
     <w:p>
+      <w:pPr>
+        <w:pStyle w:val="ListParagraph"/>
+        <w:numPr>
+          <w:ilvl w:val="0"/>
+          <w:numId w:val="15"/>
+        </w:numPr>
+      </w:pPr>
       <w:r>
         <w:t>Quản lý Sách: Thêm, sửa, xóa, cập nhật số lượng, phân loại sách.</w:t>
       </w:r>
     </w:p>
     <w:p>
+      <w:pPr>
+        <w:pStyle w:val="ListParagraph"/>
+        <w:numPr>
+          <w:ilvl w:val="0"/>
+          <w:numId w:val="15"/>
+        </w:numPr>
+      </w:pPr>
       <w:r>
         <w:t>Bán hàng (POS): Tạo hóa đơn, tính tiền, in hóa đơn.</w:t>
       </w:r>
     </w:p>
     <w:p>
+      <w:pPr>
+        <w:pStyle w:val="ListParagraph"/>
+        <w:numPr>
+          <w:ilvl w:val="0"/>
+          <w:numId w:val="15"/>
+        </w:numPr>
+      </w:pPr>
       <w:r>
         <w:t>Quản lý Kho: Nhập hàng, thống kê tồn kho.</w:t>
       </w:r>
     </w:p>
     <w:p>
+      <w:pPr>
+        <w:pStyle w:val="ListParagraph"/>
+        <w:numPr>
+          <w:ilvl w:val="0"/>
+          <w:numId w:val="15"/>
+        </w:numPr>
+      </w:pPr>
       <w:r>
         <w:t>Báo cáo: Thống kê doanh thu theo ngày/tháng.</w:t>
       </w:r>
     </w:p>
     <w:p>
+      <w:pPr>
+        <w:pStyle w:val="ListParagraph"/>
+        <w:numPr>
+          <w:ilvl w:val="0"/>
+          <w:numId w:val="15"/>
+        </w:numPr>
+      </w:pPr>
       <w:r>
         <w:t>Quản trị hệ thống: Đăng nhập, phân quyền (Admin/Nhân viên).</w:t>
       </w:r>
@@ -137,170 +325,2594 @@
         <w:pStyle w:val="Heading2"/>
       </w:pPr>
       <w:r>
-        <w:t>3. Lập lịch trình</w:t>
+        <w:t>3</w:t>
+      </w:r>
+      <w:r>
+        <w:t>. L</w:t>
+      </w:r>
+      <w:r>
+        <w:t>ậ</w:t>
+      </w:r>
+      <w:r>
+        <w:t>p l</w:t>
+      </w:r>
+      <w:r>
+        <w:t>ị</w:t>
+      </w:r>
+      <w:r>
+        <w:t>ch trình</w:t>
+      </w:r>
+    </w:p>
+    <w:tbl>
+      <w:tblPr>
+        <w:tblW w:w="0" w:type="dxa"/>
+        <w:tblCellMar>
+          <w:left w:w="0" w:type="dxa"/>
+          <w:right w:w="0" w:type="dxa"/>
+        </w:tblCellMar>
+        <w:tblLook w:val="04A0" w:firstRow="1" w:lastRow="0" w:firstColumn="1" w:lastColumn="0" w:noHBand="0" w:noVBand="1"/>
+      </w:tblPr>
+      <w:tblGrid>
+        <w:gridCol w:w="3552"/>
+        <w:gridCol w:w="1611"/>
+        <w:gridCol w:w="1734"/>
+        <w:gridCol w:w="1727"/>
+      </w:tblGrid>
+      <w:tr>
+        <w:trPr>
+          <w:trHeight w:val="315"/>
+        </w:trPr>
+        <w:tc>
+          <w:tcPr>
+            <w:tcW w:w="0" w:type="auto"/>
+            <w:tcBorders>
+              <w:top w:val="single" w:sz="6" w:space="0" w:color="CCCCCC"/>
+              <w:left w:val="single" w:sz="6" w:space="0" w:color="CCCCCC"/>
+              <w:bottom w:val="single" w:sz="6" w:space="0" w:color="CCCCCC"/>
+              <w:right w:val="single" w:sz="6" w:space="0" w:color="CCCCCC"/>
+            </w:tcBorders>
+            <w:tcMar>
+              <w:top w:w="30" w:type="dxa"/>
+              <w:left w:w="45" w:type="dxa"/>
+              <w:bottom w:w="30" w:type="dxa"/>
+              <w:right w:w="45" w:type="dxa"/>
+            </w:tcMar>
+            <w:vAlign w:val="center"/>
+            <w:hideMark/>
+          </w:tcPr>
+          <w:p>
+            <w:pPr>
+              <w:jc w:val="center"/>
+            </w:pPr>
+            <w:r>
+              <w:t>Công việc</w:t>
+            </w:r>
+          </w:p>
+        </w:tc>
+        <w:tc>
+          <w:tcPr>
+            <w:tcW w:w="0" w:type="auto"/>
+            <w:tcBorders>
+              <w:top w:val="single" w:sz="6" w:space="0" w:color="CCCCCC"/>
+              <w:left w:val="single" w:sz="6" w:space="0" w:color="CCCCCC"/>
+              <w:bottom w:val="single" w:sz="6" w:space="0" w:color="CCCCCC"/>
+              <w:right w:val="single" w:sz="6" w:space="0" w:color="CCCCCC"/>
+            </w:tcBorders>
+            <w:tcMar>
+              <w:top w:w="30" w:type="dxa"/>
+              <w:left w:w="45" w:type="dxa"/>
+              <w:bottom w:w="30" w:type="dxa"/>
+              <w:right w:w="45" w:type="dxa"/>
+            </w:tcMar>
+            <w:vAlign w:val="center"/>
+            <w:hideMark/>
+          </w:tcPr>
+          <w:p>
+            <w:pPr>
+              <w:jc w:val="center"/>
+            </w:pPr>
+            <w:r>
+              <w:t>Người phụ trách</w:t>
+            </w:r>
+          </w:p>
+        </w:tc>
+        <w:tc>
+          <w:tcPr>
+            <w:tcW w:w="0" w:type="auto"/>
+            <w:tcBorders>
+              <w:top w:val="single" w:sz="6" w:space="0" w:color="CCCCCC"/>
+              <w:left w:val="single" w:sz="6" w:space="0" w:color="CCCCCC"/>
+              <w:bottom w:val="single" w:sz="6" w:space="0" w:color="CCCCCC"/>
+              <w:right w:val="single" w:sz="6" w:space="0" w:color="CCCCCC"/>
+            </w:tcBorders>
+            <w:tcMar>
+              <w:top w:w="30" w:type="dxa"/>
+              <w:left w:w="45" w:type="dxa"/>
+              <w:bottom w:w="30" w:type="dxa"/>
+              <w:right w:w="45" w:type="dxa"/>
+            </w:tcMar>
+            <w:vAlign w:val="center"/>
+            <w:hideMark/>
+          </w:tcPr>
+          <w:p>
+            <w:pPr>
+              <w:jc w:val="center"/>
+            </w:pPr>
+            <w:r>
+              <w:t>Bắt đầu (Dự kiến)</w:t>
+            </w:r>
+          </w:p>
+        </w:tc>
+        <w:tc>
+          <w:tcPr>
+            <w:tcW w:w="0" w:type="auto"/>
+            <w:tcBorders>
+              <w:top w:val="single" w:sz="6" w:space="0" w:color="CCCCCC"/>
+              <w:left w:val="single" w:sz="6" w:space="0" w:color="CCCCCC"/>
+              <w:bottom w:val="single" w:sz="6" w:space="0" w:color="CCCCCC"/>
+              <w:right w:val="single" w:sz="6" w:space="0" w:color="CCCCCC"/>
+            </w:tcBorders>
+            <w:tcMar>
+              <w:top w:w="30" w:type="dxa"/>
+              <w:left w:w="0" w:type="dxa"/>
+              <w:bottom w:w="30" w:type="dxa"/>
+              <w:right w:w="0" w:type="dxa"/>
+            </w:tcMar>
+            <w:vAlign w:val="center"/>
+            <w:hideMark/>
+          </w:tcPr>
+          <w:p>
+            <w:pPr>
+              <w:jc w:val="center"/>
+            </w:pPr>
+            <w:r>
+              <w:t>Kết thúc (Dự kiến)</w:t>
+            </w:r>
+          </w:p>
+        </w:tc>
+      </w:tr>
+      <w:tr>
+        <w:trPr>
+          <w:trHeight w:val="315"/>
+        </w:trPr>
+        <w:tc>
+          <w:tcPr>
+            <w:tcW w:w="0" w:type="auto"/>
+            <w:tcBorders>
+              <w:top w:val="single" w:sz="6" w:space="0" w:color="CCCCCC"/>
+              <w:left w:val="single" w:sz="6" w:space="0" w:color="CCCCCC"/>
+              <w:bottom w:val="single" w:sz="6" w:space="0" w:color="CCCCCC"/>
+              <w:right w:val="single" w:sz="6" w:space="0" w:color="CCCCCC"/>
+            </w:tcBorders>
+            <w:tcMar>
+              <w:top w:w="30" w:type="dxa"/>
+              <w:left w:w="45" w:type="dxa"/>
+              <w:bottom w:w="30" w:type="dxa"/>
+              <w:right w:w="45" w:type="dxa"/>
+            </w:tcMar>
+            <w:vAlign w:val="center"/>
+            <w:hideMark/>
+          </w:tcPr>
+          <w:p>
+            <w:pPr>
+              <w:spacing w:after="0"/>
+            </w:pPr>
+            <w:r>
+              <w:t>Phân tích yêu cầu (Khảo sát, viết SRS)</w:t>
+            </w:r>
+          </w:p>
+        </w:tc>
+        <w:tc>
+          <w:tcPr>
+            <w:tcW w:w="0" w:type="auto"/>
+            <w:tcBorders>
+              <w:top w:val="single" w:sz="6" w:space="0" w:color="CCCCCC"/>
+              <w:left w:val="single" w:sz="6" w:space="0" w:color="CCCCCC"/>
+              <w:bottom w:val="single" w:sz="6" w:space="0" w:color="CCCCCC"/>
+              <w:right w:val="single" w:sz="6" w:space="0" w:color="CCCCCC"/>
+            </w:tcBorders>
+            <w:tcMar>
+              <w:top w:w="30" w:type="dxa"/>
+              <w:left w:w="45" w:type="dxa"/>
+              <w:bottom w:w="30" w:type="dxa"/>
+              <w:right w:w="45" w:type="dxa"/>
+            </w:tcMar>
+            <w:vAlign w:val="center"/>
+            <w:hideMark/>
+          </w:tcPr>
+          <w:p>
+            <w:pPr>
+              <w:spacing w:after="0"/>
+              <w:jc w:val="center"/>
+            </w:pPr>
+            <w:r>
+              <w:t>Khanh</w:t>
+            </w:r>
+          </w:p>
+        </w:tc>
+        <w:tc>
+          <w:tcPr>
+            <w:tcW w:w="0" w:type="auto"/>
+            <w:tcBorders>
+              <w:top w:val="single" w:sz="6" w:space="0" w:color="CCCCCC"/>
+              <w:left w:val="single" w:sz="6" w:space="0" w:color="CCCCCC"/>
+              <w:bottom w:val="single" w:sz="6" w:space="0" w:color="CCCCCC"/>
+              <w:right w:val="single" w:sz="6" w:space="0" w:color="CCCCCC"/>
+            </w:tcBorders>
+            <w:tcMar>
+              <w:top w:w="30" w:type="dxa"/>
+              <w:left w:w="45" w:type="dxa"/>
+              <w:bottom w:w="30" w:type="dxa"/>
+              <w:right w:w="45" w:type="dxa"/>
+            </w:tcMar>
+            <w:vAlign w:val="center"/>
+            <w:hideMark/>
+          </w:tcPr>
+          <w:p>
+            <w:pPr>
+              <w:spacing w:after="0"/>
+              <w:jc w:val="center"/>
+            </w:pPr>
+            <w:r>
+              <w:t>Tuần 1</w:t>
+            </w:r>
+          </w:p>
+        </w:tc>
+        <w:tc>
+          <w:tcPr>
+            <w:tcW w:w="0" w:type="auto"/>
+            <w:tcBorders>
+              <w:top w:val="single" w:sz="6" w:space="0" w:color="CCCCCC"/>
+              <w:left w:val="single" w:sz="6" w:space="0" w:color="CCCCCC"/>
+              <w:bottom w:val="single" w:sz="6" w:space="0" w:color="CCCCCC"/>
+              <w:right w:val="single" w:sz="6" w:space="0" w:color="CCCCCC"/>
+            </w:tcBorders>
+            <w:tcMar>
+              <w:top w:w="30" w:type="dxa"/>
+              <w:left w:w="45" w:type="dxa"/>
+              <w:bottom w:w="30" w:type="dxa"/>
+              <w:right w:w="45" w:type="dxa"/>
+            </w:tcMar>
+            <w:vAlign w:val="center"/>
+            <w:hideMark/>
+          </w:tcPr>
+          <w:p>
+            <w:pPr>
+              <w:spacing w:after="0"/>
+              <w:jc w:val="center"/>
+            </w:pPr>
+            <w:r>
+              <w:t xml:space="preserve">Tuần </w:t>
+            </w:r>
+            <w:r>
+              <w:t>2</w:t>
+            </w:r>
+          </w:p>
+        </w:tc>
+      </w:tr>
+      <w:tr>
+        <w:trPr>
+          <w:trHeight w:val="315"/>
+        </w:trPr>
+        <w:tc>
+          <w:tcPr>
+            <w:tcW w:w="0" w:type="auto"/>
+            <w:tcBorders>
+              <w:top w:val="single" w:sz="6" w:space="0" w:color="CCCCCC"/>
+              <w:left w:val="single" w:sz="6" w:space="0" w:color="CCCCCC"/>
+              <w:bottom w:val="single" w:sz="6" w:space="0" w:color="CCCCCC"/>
+              <w:right w:val="single" w:sz="6" w:space="0" w:color="CCCCCC"/>
+            </w:tcBorders>
+            <w:tcMar>
+              <w:top w:w="30" w:type="dxa"/>
+              <w:left w:w="45" w:type="dxa"/>
+              <w:bottom w:w="30" w:type="dxa"/>
+              <w:right w:w="45" w:type="dxa"/>
+            </w:tcMar>
+            <w:vAlign w:val="center"/>
+            <w:hideMark/>
+          </w:tcPr>
+          <w:p>
+            <w:pPr>
+              <w:spacing w:after="0"/>
+            </w:pPr>
+            <w:r>
+              <w:t>Thiết kế (Database, UI/UX, Kiến trúc)</w:t>
+            </w:r>
+          </w:p>
+        </w:tc>
+        <w:tc>
+          <w:tcPr>
+            <w:tcW w:w="0" w:type="auto"/>
+            <w:tcBorders>
+              <w:top w:val="single" w:sz="6" w:space="0" w:color="CCCCCC"/>
+              <w:left w:val="single" w:sz="6" w:space="0" w:color="CCCCCC"/>
+              <w:bottom w:val="single" w:sz="6" w:space="0" w:color="CCCCCC"/>
+              <w:right w:val="single" w:sz="6" w:space="0" w:color="CCCCCC"/>
+            </w:tcBorders>
+            <w:tcMar>
+              <w:top w:w="30" w:type="dxa"/>
+              <w:left w:w="45" w:type="dxa"/>
+              <w:bottom w:w="30" w:type="dxa"/>
+              <w:right w:w="45" w:type="dxa"/>
+            </w:tcMar>
+            <w:vAlign w:val="center"/>
+            <w:hideMark/>
+          </w:tcPr>
+          <w:p>
+            <w:pPr>
+              <w:spacing w:after="0"/>
+              <w:jc w:val="center"/>
+            </w:pPr>
+            <w:r>
+              <w:t>Ngôn, Kiệt</w:t>
+            </w:r>
+          </w:p>
+        </w:tc>
+        <w:tc>
+          <w:tcPr>
+            <w:tcW w:w="0" w:type="auto"/>
+            <w:tcBorders>
+              <w:top w:val="single" w:sz="6" w:space="0" w:color="CCCCCC"/>
+              <w:left w:val="single" w:sz="6" w:space="0" w:color="CCCCCC"/>
+              <w:bottom w:val="single" w:sz="6" w:space="0" w:color="CCCCCC"/>
+              <w:right w:val="single" w:sz="6" w:space="0" w:color="CCCCCC"/>
+            </w:tcBorders>
+            <w:tcMar>
+              <w:top w:w="30" w:type="dxa"/>
+              <w:left w:w="45" w:type="dxa"/>
+              <w:bottom w:w="30" w:type="dxa"/>
+              <w:right w:w="45" w:type="dxa"/>
+            </w:tcMar>
+            <w:vAlign w:val="center"/>
+            <w:hideMark/>
+          </w:tcPr>
+          <w:p>
+            <w:pPr>
+              <w:spacing w:after="0"/>
+              <w:jc w:val="center"/>
+            </w:pPr>
+            <w:r>
+              <w:t>Tuần 2</w:t>
+            </w:r>
+          </w:p>
+        </w:tc>
+        <w:tc>
+          <w:tcPr>
+            <w:tcW w:w="0" w:type="auto"/>
+            <w:tcBorders>
+              <w:top w:val="single" w:sz="6" w:space="0" w:color="CCCCCC"/>
+              <w:left w:val="single" w:sz="6" w:space="0" w:color="CCCCCC"/>
+              <w:bottom w:val="single" w:sz="6" w:space="0" w:color="CCCCCC"/>
+              <w:right w:val="single" w:sz="6" w:space="0" w:color="CCCCCC"/>
+            </w:tcBorders>
+            <w:tcMar>
+              <w:top w:w="30" w:type="dxa"/>
+              <w:left w:w="45" w:type="dxa"/>
+              <w:bottom w:w="30" w:type="dxa"/>
+              <w:right w:w="45" w:type="dxa"/>
+            </w:tcMar>
+            <w:vAlign w:val="center"/>
+            <w:hideMark/>
+          </w:tcPr>
+          <w:p>
+            <w:pPr>
+              <w:spacing w:after="0"/>
+              <w:jc w:val="center"/>
+            </w:pPr>
+            <w:r>
+              <w:t>Tuần 3</w:t>
+            </w:r>
+          </w:p>
+        </w:tc>
+      </w:tr>
+      <w:tr>
+        <w:trPr>
+          <w:trHeight w:val="315"/>
+        </w:trPr>
+        <w:tc>
+          <w:tcPr>
+            <w:tcW w:w="0" w:type="auto"/>
+            <w:tcBorders>
+              <w:top w:val="single" w:sz="6" w:space="0" w:color="CCCCCC"/>
+              <w:left w:val="single" w:sz="6" w:space="0" w:color="CCCCCC"/>
+              <w:bottom w:val="single" w:sz="6" w:space="0" w:color="CCCCCC"/>
+              <w:right w:val="single" w:sz="6" w:space="0" w:color="CCCCCC"/>
+            </w:tcBorders>
+            <w:tcMar>
+              <w:top w:w="30" w:type="dxa"/>
+              <w:left w:w="45" w:type="dxa"/>
+              <w:bottom w:w="30" w:type="dxa"/>
+              <w:right w:w="45" w:type="dxa"/>
+            </w:tcMar>
+            <w:vAlign w:val="center"/>
+            <w:hideMark/>
+          </w:tcPr>
+          <w:p>
+            <w:pPr>
+              <w:spacing w:after="0"/>
+            </w:pPr>
+            <w:r>
+              <w:t>Lập trình (Code các chức năng chính)</w:t>
+            </w:r>
+          </w:p>
+        </w:tc>
+        <w:tc>
+          <w:tcPr>
+            <w:tcW w:w="0" w:type="auto"/>
+            <w:tcBorders>
+              <w:top w:val="single" w:sz="6" w:space="0" w:color="CCCCCC"/>
+              <w:left w:val="single" w:sz="6" w:space="0" w:color="CCCCCC"/>
+              <w:bottom w:val="single" w:sz="6" w:space="0" w:color="CCCCCC"/>
+              <w:right w:val="single" w:sz="6" w:space="0" w:color="CCCCCC"/>
+            </w:tcBorders>
+            <w:tcMar>
+              <w:top w:w="30" w:type="dxa"/>
+              <w:left w:w="45" w:type="dxa"/>
+              <w:bottom w:w="30" w:type="dxa"/>
+              <w:right w:w="45" w:type="dxa"/>
+            </w:tcMar>
+            <w:vAlign w:val="center"/>
+            <w:hideMark/>
+          </w:tcPr>
+          <w:p>
+            <w:pPr>
+              <w:spacing w:after="0"/>
+              <w:jc w:val="center"/>
+            </w:pPr>
+            <w:r>
+              <w:t>G</w:t>
+            </w:r>
+            <w:r>
+              <w:t>H</w:t>
+            </w:r>
+            <w:r>
+              <w:t>uy, Hộp</w:t>
+            </w:r>
+          </w:p>
+        </w:tc>
+        <w:tc>
+          <w:tcPr>
+            <w:tcW w:w="0" w:type="auto"/>
+            <w:tcBorders>
+              <w:top w:val="single" w:sz="6" w:space="0" w:color="CCCCCC"/>
+              <w:left w:val="single" w:sz="6" w:space="0" w:color="CCCCCC"/>
+              <w:bottom w:val="single" w:sz="6" w:space="0" w:color="CCCCCC"/>
+              <w:right w:val="single" w:sz="6" w:space="0" w:color="CCCCCC"/>
+            </w:tcBorders>
+            <w:tcMar>
+              <w:top w:w="30" w:type="dxa"/>
+              <w:left w:w="45" w:type="dxa"/>
+              <w:bottom w:w="30" w:type="dxa"/>
+              <w:right w:w="45" w:type="dxa"/>
+            </w:tcMar>
+            <w:vAlign w:val="center"/>
+            <w:hideMark/>
+          </w:tcPr>
+          <w:p>
+            <w:pPr>
+              <w:spacing w:after="0"/>
+              <w:jc w:val="center"/>
+            </w:pPr>
+            <w:r>
+              <w:t xml:space="preserve">Tuần </w:t>
+            </w:r>
+            <w:r>
+              <w:t>3</w:t>
+            </w:r>
+          </w:p>
+        </w:tc>
+        <w:tc>
+          <w:tcPr>
+            <w:tcW w:w="0" w:type="auto"/>
+            <w:tcBorders>
+              <w:top w:val="single" w:sz="6" w:space="0" w:color="CCCCCC"/>
+              <w:left w:val="single" w:sz="6" w:space="0" w:color="CCCCCC"/>
+              <w:bottom w:val="single" w:sz="6" w:space="0" w:color="CCCCCC"/>
+              <w:right w:val="single" w:sz="6" w:space="0" w:color="CCCCCC"/>
+            </w:tcBorders>
+            <w:tcMar>
+              <w:top w:w="30" w:type="dxa"/>
+              <w:left w:w="45" w:type="dxa"/>
+              <w:bottom w:w="30" w:type="dxa"/>
+              <w:right w:w="45" w:type="dxa"/>
+            </w:tcMar>
+            <w:vAlign w:val="center"/>
+            <w:hideMark/>
+          </w:tcPr>
+          <w:p>
+            <w:pPr>
+              <w:spacing w:after="0"/>
+              <w:jc w:val="center"/>
+            </w:pPr>
+            <w:r>
+              <w:t xml:space="preserve">Tuần </w:t>
+            </w:r>
+            <w:r>
+              <w:t>5</w:t>
+            </w:r>
+          </w:p>
+        </w:tc>
+      </w:tr>
+      <w:tr>
+        <w:trPr>
+          <w:trHeight w:val="315"/>
+        </w:trPr>
+        <w:tc>
+          <w:tcPr>
+            <w:tcW w:w="0" w:type="auto"/>
+            <w:tcBorders>
+              <w:top w:val="single" w:sz="6" w:space="0" w:color="CCCCCC"/>
+              <w:left w:val="single" w:sz="6" w:space="0" w:color="CCCCCC"/>
+              <w:bottom w:val="single" w:sz="6" w:space="0" w:color="CCCCCC"/>
+              <w:right w:val="single" w:sz="6" w:space="0" w:color="CCCCCC"/>
+            </w:tcBorders>
+            <w:tcMar>
+              <w:top w:w="30" w:type="dxa"/>
+              <w:left w:w="45" w:type="dxa"/>
+              <w:bottom w:w="30" w:type="dxa"/>
+              <w:right w:w="45" w:type="dxa"/>
+            </w:tcMar>
+            <w:vAlign w:val="center"/>
+            <w:hideMark/>
+          </w:tcPr>
+          <w:p>
+            <w:pPr>
+              <w:spacing w:after="0"/>
+            </w:pPr>
+            <w:r>
+              <w:t>Kiểm thử (Viết test case, fix bug)</w:t>
+            </w:r>
+          </w:p>
+        </w:tc>
+        <w:tc>
+          <w:tcPr>
+            <w:tcW w:w="0" w:type="auto"/>
+            <w:tcBorders>
+              <w:top w:val="single" w:sz="6" w:space="0" w:color="CCCCCC"/>
+              <w:left w:val="single" w:sz="6" w:space="0" w:color="CCCCCC"/>
+              <w:bottom w:val="single" w:sz="6" w:space="0" w:color="CCCCCC"/>
+              <w:right w:val="single" w:sz="6" w:space="0" w:color="CCCCCC"/>
+            </w:tcBorders>
+            <w:tcMar>
+              <w:top w:w="30" w:type="dxa"/>
+              <w:left w:w="45" w:type="dxa"/>
+              <w:bottom w:w="30" w:type="dxa"/>
+              <w:right w:w="45" w:type="dxa"/>
+            </w:tcMar>
+            <w:vAlign w:val="center"/>
+            <w:hideMark/>
+          </w:tcPr>
+          <w:p>
+            <w:pPr>
+              <w:spacing w:after="0"/>
+              <w:jc w:val="center"/>
+            </w:pPr>
+            <w:r>
+              <w:t>Khải, Phát</w:t>
+            </w:r>
+          </w:p>
+        </w:tc>
+        <w:tc>
+          <w:tcPr>
+            <w:tcW w:w="0" w:type="auto"/>
+            <w:tcBorders>
+              <w:top w:val="single" w:sz="6" w:space="0" w:color="CCCCCC"/>
+              <w:left w:val="single" w:sz="6" w:space="0" w:color="CCCCCC"/>
+              <w:bottom w:val="single" w:sz="6" w:space="0" w:color="CCCCCC"/>
+              <w:right w:val="single" w:sz="6" w:space="0" w:color="CCCCCC"/>
+            </w:tcBorders>
+            <w:tcMar>
+              <w:top w:w="30" w:type="dxa"/>
+              <w:left w:w="45" w:type="dxa"/>
+              <w:bottom w:w="30" w:type="dxa"/>
+              <w:right w:w="45" w:type="dxa"/>
+            </w:tcMar>
+            <w:vAlign w:val="center"/>
+            <w:hideMark/>
+          </w:tcPr>
+          <w:p>
+            <w:pPr>
+              <w:spacing w:after="0"/>
+              <w:jc w:val="center"/>
+            </w:pPr>
+            <w:r>
+              <w:t xml:space="preserve">Tuần </w:t>
+            </w:r>
+            <w:r>
+              <w:t>6</w:t>
+            </w:r>
+          </w:p>
+        </w:tc>
+        <w:tc>
+          <w:tcPr>
+            <w:tcW w:w="0" w:type="auto"/>
+            <w:tcBorders>
+              <w:top w:val="single" w:sz="6" w:space="0" w:color="CCCCCC"/>
+              <w:left w:val="single" w:sz="6" w:space="0" w:color="CCCCCC"/>
+              <w:bottom w:val="single" w:sz="6" w:space="0" w:color="CCCCCC"/>
+              <w:right w:val="single" w:sz="6" w:space="0" w:color="CCCCCC"/>
+            </w:tcBorders>
+            <w:tcMar>
+              <w:top w:w="30" w:type="dxa"/>
+              <w:left w:w="45" w:type="dxa"/>
+              <w:bottom w:w="30" w:type="dxa"/>
+              <w:right w:w="45" w:type="dxa"/>
+            </w:tcMar>
+            <w:vAlign w:val="center"/>
+            <w:hideMark/>
+          </w:tcPr>
+          <w:p>
+            <w:pPr>
+              <w:spacing w:after="0"/>
+              <w:jc w:val="center"/>
+            </w:pPr>
+            <w:r>
+              <w:t xml:space="preserve">Tuần </w:t>
+            </w:r>
+            <w:r>
+              <w:t>6</w:t>
+            </w:r>
+          </w:p>
+        </w:tc>
+      </w:tr>
+      <w:tr>
+        <w:trPr>
+          <w:trHeight w:val="315"/>
+        </w:trPr>
+        <w:tc>
+          <w:tcPr>
+            <w:tcW w:w="0" w:type="auto"/>
+            <w:tcBorders>
+              <w:top w:val="single" w:sz="6" w:space="0" w:color="CCCCCC"/>
+              <w:left w:val="single" w:sz="6" w:space="0" w:color="CCCCCC"/>
+              <w:bottom w:val="single" w:sz="6" w:space="0" w:color="CCCCCC"/>
+              <w:right w:val="single" w:sz="6" w:space="0" w:color="CCCCCC"/>
+            </w:tcBorders>
+            <w:tcMar>
+              <w:top w:w="30" w:type="dxa"/>
+              <w:left w:w="45" w:type="dxa"/>
+              <w:bottom w:w="30" w:type="dxa"/>
+              <w:right w:w="45" w:type="dxa"/>
+            </w:tcMar>
+            <w:vAlign w:val="center"/>
+            <w:hideMark/>
+          </w:tcPr>
+          <w:p>
+            <w:pPr>
+              <w:spacing w:after="0"/>
+            </w:pPr>
+            <w:r>
+              <w:lastRenderedPageBreak/>
+              <w:t>Triển khai dự án</w:t>
+            </w:r>
+          </w:p>
+        </w:tc>
+        <w:tc>
+          <w:tcPr>
+            <w:tcW w:w="0" w:type="auto"/>
+            <w:tcBorders>
+              <w:top w:val="single" w:sz="6" w:space="0" w:color="CCCCCC"/>
+              <w:left w:val="single" w:sz="6" w:space="0" w:color="CCCCCC"/>
+              <w:bottom w:val="single" w:sz="6" w:space="0" w:color="CCCCCC"/>
+              <w:right w:val="single" w:sz="6" w:space="0" w:color="CCCCCC"/>
+            </w:tcBorders>
+            <w:tcMar>
+              <w:top w:w="30" w:type="dxa"/>
+              <w:left w:w="45" w:type="dxa"/>
+              <w:bottom w:w="30" w:type="dxa"/>
+              <w:right w:w="45" w:type="dxa"/>
+            </w:tcMar>
+            <w:vAlign w:val="center"/>
+            <w:hideMark/>
+          </w:tcPr>
+          <w:p>
+            <w:pPr>
+              <w:spacing w:after="0"/>
+              <w:jc w:val="center"/>
+            </w:pPr>
+            <w:r>
+              <w:t>Khoa</w:t>
+            </w:r>
+          </w:p>
+        </w:tc>
+        <w:tc>
+          <w:tcPr>
+            <w:tcW w:w="0" w:type="auto"/>
+            <w:tcBorders>
+              <w:top w:val="single" w:sz="6" w:space="0" w:color="CCCCCC"/>
+              <w:left w:val="single" w:sz="6" w:space="0" w:color="CCCCCC"/>
+              <w:bottom w:val="single" w:sz="6" w:space="0" w:color="CCCCCC"/>
+              <w:right w:val="single" w:sz="6" w:space="0" w:color="CCCCCC"/>
+            </w:tcBorders>
+            <w:tcMar>
+              <w:top w:w="30" w:type="dxa"/>
+              <w:left w:w="45" w:type="dxa"/>
+              <w:bottom w:w="30" w:type="dxa"/>
+              <w:right w:w="45" w:type="dxa"/>
+            </w:tcMar>
+            <w:vAlign w:val="center"/>
+            <w:hideMark/>
+          </w:tcPr>
+          <w:p>
+            <w:pPr>
+              <w:spacing w:after="0"/>
+              <w:jc w:val="center"/>
+            </w:pPr>
+            <w:r>
+              <w:t xml:space="preserve">Tuần </w:t>
+            </w:r>
+            <w:r>
+              <w:t>6</w:t>
+            </w:r>
+          </w:p>
+        </w:tc>
+        <w:tc>
+          <w:tcPr>
+            <w:tcW w:w="0" w:type="auto"/>
+            <w:tcBorders>
+              <w:top w:val="single" w:sz="6" w:space="0" w:color="CCCCCC"/>
+              <w:left w:val="single" w:sz="6" w:space="0" w:color="CCCCCC"/>
+              <w:bottom w:val="single" w:sz="6" w:space="0" w:color="CCCCCC"/>
+              <w:right w:val="single" w:sz="6" w:space="0" w:color="CCCCCC"/>
+            </w:tcBorders>
+            <w:tcMar>
+              <w:top w:w="30" w:type="dxa"/>
+              <w:left w:w="45" w:type="dxa"/>
+              <w:bottom w:w="30" w:type="dxa"/>
+              <w:right w:w="45" w:type="dxa"/>
+            </w:tcMar>
+            <w:vAlign w:val="center"/>
+            <w:hideMark/>
+          </w:tcPr>
+          <w:p>
+            <w:pPr>
+              <w:spacing w:after="0"/>
+              <w:jc w:val="center"/>
+            </w:pPr>
+            <w:r>
+              <w:t xml:space="preserve">Tuần </w:t>
+            </w:r>
+            <w:r>
+              <w:t>6</w:t>
+            </w:r>
+          </w:p>
+        </w:tc>
+      </w:tr>
+    </w:tbl>
+    <w:p/>
+    <w:p>
+      <w:pPr>
+        <w:pStyle w:val="Heading2"/>
+      </w:pPr>
+      <w:r>
+        <w:t>4</w:t>
+      </w:r>
+      <w:r>
+        <w:t>. Ngân sách</w:t>
       </w:r>
     </w:p>
     <w:p>
       <w:r>
-        <w:t>Công việc | Người phụ trách | Bắt đầu | Kết thúc</w:t>
+        <w:t>- Nhân s</w:t>
+      </w:r>
+      <w:r>
+        <w:t>ự</w:t>
+      </w:r>
+      <w:r>
+        <w:t xml:space="preserve">: </w:t>
+      </w:r>
+      <w:r>
+        <w:t>100 triệu</w:t>
+      </w:r>
+      <w:r>
+        <w:t xml:space="preserve"> VNĐ.</w:t>
       </w:r>
     </w:p>
     <w:p>
       <w:r>
-        <w:t>Phân tích yêu cầu | ____ | ____ | ____</w:t>
+        <w:t>- Thi</w:t>
+      </w:r>
+      <w:r>
+        <w:t>ế</w:t>
+      </w:r>
+      <w:r>
+        <w:t>t b</w:t>
+      </w:r>
+      <w:r>
+        <w:t>ị</w:t>
+      </w:r>
+      <w:r>
+        <w:t>:</w:t>
+      </w:r>
+      <w:r>
+        <w:t xml:space="preserve"> </w:t>
+      </w:r>
+      <w:r>
+        <w:t>Laptop cá nhân của các thành viên (Sẵn có)</w:t>
+      </w:r>
+      <w:r>
+        <w:t>.</w:t>
       </w:r>
     </w:p>
     <w:p>
       <w:r>
-        <w:t>Thiết kế | ____ | ____ | ____</w:t>
+        <w:t>- Công c</w:t>
+      </w:r>
+      <w:r>
+        <w:t>ụ</w:t>
+      </w:r>
+      <w:r>
+        <w:t xml:space="preserve"> ph</w:t>
+      </w:r>
+      <w:r>
+        <w:t>ầ</w:t>
+      </w:r>
+      <w:r>
+        <w:t>n m</w:t>
+      </w:r>
+      <w:r>
+        <w:t>ề</w:t>
+      </w:r>
+      <w:r>
+        <w:t xml:space="preserve">m: </w:t>
+      </w:r>
+      <w:r>
+        <w:t>Word, Excel, Visual</w:t>
+      </w:r>
+      <w:r>
+        <w:t xml:space="preserve"> Studio</w:t>
+      </w:r>
+      <w:r>
+        <w:t xml:space="preserve"> Code, Figma</w:t>
+      </w:r>
+      <w:r>
+        <w:t>.</w:t>
       </w:r>
     </w:p>
     <w:p>
       <w:r>
-        <w:t>Lập trình | ____ | ____ | ____</w:t>
+        <w:t xml:space="preserve">- Chi phí khác: </w:t>
+      </w:r>
+      <w:r>
+        <w:t xml:space="preserve">5 triệu </w:t>
+      </w:r>
+      <w:r>
+        <w:t xml:space="preserve">VNĐ </w:t>
+      </w:r>
+      <w:r>
+        <w:t>(Dự phòng cho việc in ấn tài liệu báo cáo hoặc mua đồ ăn nhẹ khi họp nhóm).</w:t>
       </w:r>
     </w:p>
     <w:p>
-      <w:r>
-        <w:lastRenderedPageBreak/>
-        <w:t>Kiểm thử | ____ | ____ | ____</w:t>
+      <w:pPr>
+        <w:pStyle w:val="Heading2"/>
+      </w:pPr>
+      <w:r>
+        <w:t>5. Qu</w:t>
+      </w:r>
+      <w:r>
+        <w:t>ả</w:t>
+      </w:r>
+      <w:r>
+        <w:t>n lý ch</w:t>
+      </w:r>
+      <w:r>
+        <w:t>ấ</w:t>
+      </w:r>
+      <w:r>
+        <w:t>t lư</w:t>
+      </w:r>
+      <w:r>
+        <w:t>ợ</w:t>
+      </w:r>
+      <w:r>
+        <w:t>ng</w:t>
       </w:r>
     </w:p>
     <w:p>
       <w:r>
-        <w:t>Demo - Báo cáo | ____ | ____ | ____</w:t>
+        <w:t>- Tiêu chu</w:t>
+      </w:r>
+      <w:r>
+        <w:t>ẩ</w:t>
+      </w:r>
+      <w:r>
+        <w:t>n ch</w:t>
+      </w:r>
+      <w:r>
+        <w:t>ấ</w:t>
+      </w:r>
+      <w:r>
+        <w:t>t lư</w:t>
+      </w:r>
+      <w:r>
+        <w:t>ợ</w:t>
+      </w:r>
+      <w:r>
+        <w:t xml:space="preserve">ng: </w:t>
       </w:r>
     </w:p>
     <w:p>
       <w:pPr>
-        <w:pStyle w:val="Heading2"/>
-      </w:pPr>
-      <w:r>
-        <w:t>4. Ngân sách</w:t>
+        <w:pStyle w:val="ListParagraph"/>
+        <w:numPr>
+          <w:ilvl w:val="0"/>
+          <w:numId w:val="12"/>
+        </w:numPr>
+      </w:pPr>
+      <w:r>
+        <w:t>Phần mềm không bị lỗi (bug) nghiêm trọng khi chạy luồng chính (Happy path).</w:t>
       </w:r>
     </w:p>
     <w:p>
-      <w:r>
-        <w:t>- Nhân sự: _______</w:t>
+      <w:pPr>
+        <w:pStyle w:val="ListParagraph"/>
+        <w:numPr>
+          <w:ilvl w:val="0"/>
+          <w:numId w:val="12"/>
+        </w:numPr>
+      </w:pPr>
+      <w:r>
+        <w:t>Giao diện trực quan, dễ hiểu, không quá 3 click để thực hiện xong việc bán hàng.</w:t>
       </w:r>
     </w:p>
     <w:p>
-      <w:r>
-        <w:t>- Thiết bị: _______</w:t>
+      <w:pPr>
+        <w:pStyle w:val="ListParagraph"/>
+        <w:numPr>
+          <w:ilvl w:val="0"/>
+          <w:numId w:val="12"/>
+        </w:numPr>
+      </w:pPr>
+      <w:r>
+        <w:t>Thời gian phản hồi của hệ thống &lt; 2 giây.</w:t>
       </w:r>
     </w:p>
     <w:p>
       <w:r>
-        <w:t>- Công cụ phần mềm: _______</w:t>
+        <w:t>-</w:t>
+      </w:r>
+      <w:r>
+        <w:t xml:space="preserve"> Phương pháp ki</w:t>
+      </w:r>
+      <w:r>
+        <w:t>ể</w:t>
+      </w:r>
+      <w:r>
+        <w:t>m th</w:t>
+      </w:r>
+      <w:r>
+        <w:t>ử</w:t>
+      </w:r>
+      <w:r>
+        <w:t xml:space="preserve">: </w:t>
       </w:r>
     </w:p>
     <w:p>
-      <w:r>
-        <w:t>- Chi phí khác: _______</w:t>
+      <w:pPr>
+        <w:pStyle w:val="ListParagraph"/>
+        <w:numPr>
+          <w:ilvl w:val="0"/>
+          <w:numId w:val="16"/>
+        </w:numPr>
+      </w:pPr>
+      <w:r>
+        <w:t>Kiểm thử hộp đen (Black-box testing) dựa trên chức năng.</w:t>
       </w:r>
     </w:p>
     <w:p>
       <w:pPr>
-        <w:pStyle w:val="Heading2"/>
-      </w:pPr>
-      <w:r>
-        <w:t>5. Quản lý chất lượng</w:t>
+        <w:pStyle w:val="ListParagraph"/>
+        <w:numPr>
+          <w:ilvl w:val="0"/>
+          <w:numId w:val="16"/>
+        </w:numPr>
+      </w:pPr>
+      <w:r>
+        <w:t>Kiểm thử đơn vị (Unit Test) cho các hàm tính toán tiền nong.</w:t>
       </w:r>
     </w:p>
     <w:p>
-      <w:r>
-        <w:t>- Tiêu chuẩn chất lượng: _____________________</w:t>
+      <w:pPr>
+        <w:pStyle w:val="ListParagraph"/>
+        <w:numPr>
+          <w:ilvl w:val="0"/>
+          <w:numId w:val="16"/>
+        </w:numPr>
+      </w:pPr>
+      <w:r>
+        <w:t>Nhờ bạn bè nhóm khác dùng thử (User Acceptance Testing).</w:t>
       </w:r>
     </w:p>
     <w:p>
-      <w:r>
-        <w:t>- Phương pháp kiểm thử: _____________________</w:t>
+      <w:pPr>
+        <w:pStyle w:val="Heading2"/>
+      </w:pPr>
+      <w:r>
+        <w:t>6</w:t>
+      </w:r>
+      <w:r>
+        <w:t>. Ngu</w:t>
+      </w:r>
+      <w:r>
+        <w:t>ồ</w:t>
+      </w:r>
+      <w:r>
+        <w:t>n l</w:t>
+      </w:r>
+      <w:r>
+        <w:t>ự</w:t>
+      </w:r>
+      <w:r>
+        <w:t>c</w:t>
+      </w:r>
+    </w:p>
+    <w:tbl>
+      <w:tblPr>
+        <w:tblW w:w="8624" w:type="dxa"/>
+        <w:tblCellMar>
+          <w:left w:w="0" w:type="dxa"/>
+          <w:right w:w="0" w:type="dxa"/>
+        </w:tblCellMar>
+        <w:tblLook w:val="04A0" w:firstRow="1" w:lastRow="0" w:firstColumn="1" w:lastColumn="0" w:noHBand="0" w:noVBand="1"/>
+      </w:tblPr>
+      <w:tblGrid>
+        <w:gridCol w:w="1072"/>
+        <w:gridCol w:w="2070"/>
+        <w:gridCol w:w="5482"/>
+      </w:tblGrid>
+      <w:tr>
+        <w:trPr>
+          <w:trHeight w:val="315"/>
+        </w:trPr>
+        <w:tc>
+          <w:tcPr>
+            <w:tcW w:w="1072" w:type="dxa"/>
+            <w:tcBorders>
+              <w:top w:val="single" w:sz="6" w:space="0" w:color="CCCCCC"/>
+              <w:left w:val="single" w:sz="6" w:space="0" w:color="CCCCCC"/>
+              <w:bottom w:val="single" w:sz="6" w:space="0" w:color="CCCCCC"/>
+              <w:right w:val="single" w:sz="6" w:space="0" w:color="CCCCCC"/>
+            </w:tcBorders>
+            <w:tcMar>
+              <w:top w:w="30" w:type="dxa"/>
+              <w:left w:w="45" w:type="dxa"/>
+              <w:bottom w:w="30" w:type="dxa"/>
+              <w:right w:w="45" w:type="dxa"/>
+            </w:tcMar>
+            <w:vAlign w:val="center"/>
+            <w:hideMark/>
+          </w:tcPr>
+          <w:p>
+            <w:pPr>
+              <w:spacing w:before="100" w:after="100"/>
+              <w:jc w:val="center"/>
+            </w:pPr>
+            <w:r>
+              <w:t>Họ tên</w:t>
+            </w:r>
+          </w:p>
+        </w:tc>
+        <w:tc>
+          <w:tcPr>
+            <w:tcW w:w="2070" w:type="dxa"/>
+            <w:tcBorders>
+              <w:top w:val="single" w:sz="6" w:space="0" w:color="CCCCCC"/>
+              <w:left w:val="single" w:sz="6" w:space="0" w:color="CCCCCC"/>
+              <w:bottom w:val="single" w:sz="6" w:space="0" w:color="CCCCCC"/>
+              <w:right w:val="single" w:sz="6" w:space="0" w:color="CCCCCC"/>
+            </w:tcBorders>
+            <w:tcMar>
+              <w:top w:w="30" w:type="dxa"/>
+              <w:left w:w="45" w:type="dxa"/>
+              <w:bottom w:w="30" w:type="dxa"/>
+              <w:right w:w="45" w:type="dxa"/>
+            </w:tcMar>
+            <w:vAlign w:val="center"/>
+            <w:hideMark/>
+          </w:tcPr>
+          <w:p>
+            <w:pPr>
+              <w:spacing w:before="100" w:after="100"/>
+              <w:jc w:val="center"/>
+            </w:pPr>
+            <w:r>
+              <w:t>Vai trò</w:t>
+            </w:r>
+          </w:p>
+        </w:tc>
+        <w:tc>
+          <w:tcPr>
+            <w:tcW w:w="5482" w:type="dxa"/>
+            <w:tcBorders>
+              <w:top w:val="single" w:sz="6" w:space="0" w:color="CCCCCC"/>
+              <w:left w:val="single" w:sz="6" w:space="0" w:color="CCCCCC"/>
+              <w:bottom w:val="single" w:sz="6" w:space="0" w:color="CCCCCC"/>
+              <w:right w:val="single" w:sz="6" w:space="0" w:color="CCCCCC"/>
+            </w:tcBorders>
+            <w:tcMar>
+              <w:top w:w="30" w:type="dxa"/>
+              <w:left w:w="0" w:type="dxa"/>
+              <w:bottom w:w="30" w:type="dxa"/>
+              <w:right w:w="0" w:type="dxa"/>
+            </w:tcMar>
+            <w:vAlign w:val="center"/>
+            <w:hideMark/>
+          </w:tcPr>
+          <w:p>
+            <w:pPr>
+              <w:spacing w:before="100" w:after="100"/>
+              <w:jc w:val="center"/>
+            </w:pPr>
+            <w:r>
+              <w:t xml:space="preserve">Nhiệm vụ </w:t>
+            </w:r>
+            <w:r>
+              <w:t>cụ thể</w:t>
+            </w:r>
+          </w:p>
+        </w:tc>
+      </w:tr>
+      <w:tr>
+        <w:trPr>
+          <w:trHeight w:val="315"/>
+        </w:trPr>
+        <w:tc>
+          <w:tcPr>
+            <w:tcW w:w="1072" w:type="dxa"/>
+            <w:tcBorders>
+              <w:top w:val="single" w:sz="6" w:space="0" w:color="CCCCCC"/>
+              <w:left w:val="single" w:sz="6" w:space="0" w:color="CCCCCC"/>
+              <w:bottom w:val="single" w:sz="6" w:space="0" w:color="CCCCCC"/>
+              <w:right w:val="single" w:sz="6" w:space="0" w:color="CCCCCC"/>
+            </w:tcBorders>
+            <w:tcMar>
+              <w:top w:w="30" w:type="dxa"/>
+              <w:left w:w="45" w:type="dxa"/>
+              <w:bottom w:w="30" w:type="dxa"/>
+              <w:right w:w="45" w:type="dxa"/>
+            </w:tcMar>
+            <w:vAlign w:val="center"/>
+            <w:hideMark/>
+          </w:tcPr>
+          <w:p>
+            <w:pPr>
+              <w:spacing w:before="100" w:after="100"/>
+              <w:jc w:val="center"/>
+            </w:pPr>
+            <w:r>
+              <w:t>Khanh</w:t>
+            </w:r>
+          </w:p>
+        </w:tc>
+        <w:tc>
+          <w:tcPr>
+            <w:tcW w:w="2070" w:type="dxa"/>
+            <w:tcBorders>
+              <w:top w:val="single" w:sz="6" w:space="0" w:color="CCCCCC"/>
+              <w:left w:val="single" w:sz="6" w:space="0" w:color="CCCCCC"/>
+              <w:bottom w:val="single" w:sz="6" w:space="0" w:color="CCCCCC"/>
+              <w:right w:val="single" w:sz="6" w:space="0" w:color="CCCCCC"/>
+            </w:tcBorders>
+            <w:tcMar>
+              <w:top w:w="30" w:type="dxa"/>
+              <w:left w:w="45" w:type="dxa"/>
+              <w:bottom w:w="30" w:type="dxa"/>
+              <w:right w:w="45" w:type="dxa"/>
+            </w:tcMar>
+            <w:vAlign w:val="center"/>
+            <w:hideMark/>
+          </w:tcPr>
+          <w:p>
+            <w:pPr>
+              <w:spacing w:before="100" w:after="100"/>
+            </w:pPr>
+            <w:r>
+              <w:t xml:space="preserve">Trưởng nhóm (PM) </w:t>
+            </w:r>
+          </w:p>
+        </w:tc>
+        <w:tc>
+          <w:tcPr>
+            <w:tcW w:w="5482" w:type="dxa"/>
+            <w:tcBorders>
+              <w:top w:val="single" w:sz="6" w:space="0" w:color="CCCCCC"/>
+              <w:left w:val="single" w:sz="6" w:space="0" w:color="CCCCCC"/>
+              <w:bottom w:val="single" w:sz="6" w:space="0" w:color="CCCCCC"/>
+              <w:right w:val="single" w:sz="6" w:space="0" w:color="CCCCCC"/>
+            </w:tcBorders>
+            <w:tcMar>
+              <w:top w:w="30" w:type="dxa"/>
+              <w:left w:w="0" w:type="dxa"/>
+              <w:bottom w:w="30" w:type="dxa"/>
+              <w:right w:w="0" w:type="dxa"/>
+            </w:tcMar>
+            <w:vAlign w:val="center"/>
+            <w:hideMark/>
+          </w:tcPr>
+          <w:p>
+            <w:pPr>
+              <w:spacing w:before="100" w:after="100"/>
+            </w:pPr>
+            <w:r>
+              <w:t>Quản lý chung, Phân tích yêu cầu, Viết SRS.</w:t>
+            </w:r>
+          </w:p>
+        </w:tc>
+      </w:tr>
+      <w:tr>
+        <w:trPr>
+          <w:trHeight w:val="315"/>
+        </w:trPr>
+        <w:tc>
+          <w:tcPr>
+            <w:tcW w:w="1072" w:type="dxa"/>
+            <w:tcBorders>
+              <w:top w:val="single" w:sz="6" w:space="0" w:color="CCCCCC"/>
+              <w:left w:val="single" w:sz="6" w:space="0" w:color="CCCCCC"/>
+              <w:bottom w:val="single" w:sz="6" w:space="0" w:color="CCCCCC"/>
+              <w:right w:val="single" w:sz="6" w:space="0" w:color="CCCCCC"/>
+            </w:tcBorders>
+            <w:tcMar>
+              <w:top w:w="30" w:type="dxa"/>
+              <w:left w:w="45" w:type="dxa"/>
+              <w:bottom w:w="30" w:type="dxa"/>
+              <w:right w:w="45" w:type="dxa"/>
+            </w:tcMar>
+            <w:vAlign w:val="center"/>
+            <w:hideMark/>
+          </w:tcPr>
+          <w:p>
+            <w:pPr>
+              <w:spacing w:before="100" w:after="100"/>
+              <w:jc w:val="center"/>
+            </w:pPr>
+            <w:r>
+              <w:t>Ngôn</w:t>
+            </w:r>
+          </w:p>
+        </w:tc>
+        <w:tc>
+          <w:tcPr>
+            <w:tcW w:w="2070" w:type="dxa"/>
+            <w:tcBorders>
+              <w:top w:val="single" w:sz="6" w:space="0" w:color="CCCCCC"/>
+              <w:left w:val="single" w:sz="6" w:space="0" w:color="CCCCCC"/>
+              <w:bottom w:val="single" w:sz="6" w:space="0" w:color="CCCCCC"/>
+              <w:right w:val="single" w:sz="6" w:space="0" w:color="CCCCCC"/>
+            </w:tcBorders>
+            <w:tcMar>
+              <w:top w:w="30" w:type="dxa"/>
+              <w:left w:w="45" w:type="dxa"/>
+              <w:bottom w:w="30" w:type="dxa"/>
+              <w:right w:w="45" w:type="dxa"/>
+            </w:tcMar>
+            <w:vAlign w:val="center"/>
+            <w:hideMark/>
+          </w:tcPr>
+          <w:p>
+            <w:pPr>
+              <w:spacing w:before="100" w:after="100"/>
+            </w:pPr>
+            <w:r>
+              <w:t>System Designer</w:t>
+            </w:r>
+          </w:p>
+        </w:tc>
+        <w:tc>
+          <w:tcPr>
+            <w:tcW w:w="5482" w:type="dxa"/>
+            <w:tcBorders>
+              <w:top w:val="single" w:sz="6" w:space="0" w:color="CCCCCC"/>
+              <w:left w:val="single" w:sz="6" w:space="0" w:color="CCCCCC"/>
+              <w:bottom w:val="single" w:sz="6" w:space="0" w:color="CCCCCC"/>
+              <w:right w:val="single" w:sz="6" w:space="0" w:color="CCCCCC"/>
+            </w:tcBorders>
+            <w:tcMar>
+              <w:top w:w="30" w:type="dxa"/>
+              <w:left w:w="0" w:type="dxa"/>
+              <w:bottom w:w="30" w:type="dxa"/>
+              <w:right w:w="0" w:type="dxa"/>
+            </w:tcMar>
+            <w:vAlign w:val="center"/>
+            <w:hideMark/>
+          </w:tcPr>
+          <w:p>
+            <w:pPr>
+              <w:spacing w:before="100" w:after="100"/>
+            </w:pPr>
+            <w:r>
+              <w:t>Thiết kế Database, Kiến trúc hệ thống.</w:t>
+            </w:r>
+          </w:p>
+        </w:tc>
+      </w:tr>
+      <w:tr>
+        <w:trPr>
+          <w:trHeight w:val="315"/>
+        </w:trPr>
+        <w:tc>
+          <w:tcPr>
+            <w:tcW w:w="1072" w:type="dxa"/>
+            <w:tcBorders>
+              <w:top w:val="single" w:sz="6" w:space="0" w:color="CCCCCC"/>
+              <w:left w:val="single" w:sz="6" w:space="0" w:color="CCCCCC"/>
+              <w:bottom w:val="single" w:sz="6" w:space="0" w:color="CCCCCC"/>
+              <w:right w:val="single" w:sz="6" w:space="0" w:color="CCCCCC"/>
+            </w:tcBorders>
+            <w:tcMar>
+              <w:top w:w="30" w:type="dxa"/>
+              <w:left w:w="45" w:type="dxa"/>
+              <w:bottom w:w="30" w:type="dxa"/>
+              <w:right w:w="45" w:type="dxa"/>
+            </w:tcMar>
+            <w:vAlign w:val="center"/>
+            <w:hideMark/>
+          </w:tcPr>
+          <w:p>
+            <w:pPr>
+              <w:spacing w:before="100" w:after="100"/>
+              <w:jc w:val="center"/>
+            </w:pPr>
+            <w:r>
+              <w:t>Kiệt</w:t>
+            </w:r>
+          </w:p>
+        </w:tc>
+        <w:tc>
+          <w:tcPr>
+            <w:tcW w:w="2070" w:type="dxa"/>
+            <w:tcBorders>
+              <w:top w:val="single" w:sz="6" w:space="0" w:color="CCCCCC"/>
+              <w:left w:val="single" w:sz="6" w:space="0" w:color="CCCCCC"/>
+              <w:bottom w:val="single" w:sz="6" w:space="0" w:color="CCCCCC"/>
+              <w:right w:val="single" w:sz="6" w:space="0" w:color="CCCCCC"/>
+            </w:tcBorders>
+            <w:tcMar>
+              <w:top w:w="30" w:type="dxa"/>
+              <w:left w:w="45" w:type="dxa"/>
+              <w:bottom w:w="30" w:type="dxa"/>
+              <w:right w:w="45" w:type="dxa"/>
+            </w:tcMar>
+            <w:vAlign w:val="center"/>
+            <w:hideMark/>
+          </w:tcPr>
+          <w:p>
+            <w:pPr>
+              <w:spacing w:before="100" w:after="100"/>
+            </w:pPr>
+            <w:r>
+              <w:t>UI/UX</w:t>
+            </w:r>
+            <w:r>
+              <w:t xml:space="preserve"> </w:t>
+            </w:r>
+            <w:r>
+              <w:t>Designer</w:t>
+            </w:r>
+          </w:p>
+        </w:tc>
+        <w:tc>
+          <w:tcPr>
+            <w:tcW w:w="5482" w:type="dxa"/>
+            <w:tcBorders>
+              <w:top w:val="single" w:sz="6" w:space="0" w:color="CCCCCC"/>
+              <w:left w:val="single" w:sz="6" w:space="0" w:color="CCCCCC"/>
+              <w:bottom w:val="single" w:sz="6" w:space="0" w:color="CCCCCC"/>
+              <w:right w:val="single" w:sz="6" w:space="0" w:color="CCCCCC"/>
+            </w:tcBorders>
+            <w:tcMar>
+              <w:top w:w="30" w:type="dxa"/>
+              <w:left w:w="0" w:type="dxa"/>
+              <w:bottom w:w="30" w:type="dxa"/>
+              <w:right w:w="0" w:type="dxa"/>
+            </w:tcMar>
+            <w:vAlign w:val="center"/>
+            <w:hideMark/>
+          </w:tcPr>
+          <w:p>
+            <w:pPr>
+              <w:spacing w:before="100" w:after="100"/>
+            </w:pPr>
+            <w:r>
+              <w:t>Thiết kế giao diện người dùng, trải nghiệm người dùng.</w:t>
+            </w:r>
+          </w:p>
+        </w:tc>
+      </w:tr>
+      <w:tr>
+        <w:trPr>
+          <w:trHeight w:val="315"/>
+        </w:trPr>
+        <w:tc>
+          <w:tcPr>
+            <w:tcW w:w="1072" w:type="dxa"/>
+            <w:tcBorders>
+              <w:top w:val="single" w:sz="6" w:space="0" w:color="CCCCCC"/>
+              <w:left w:val="single" w:sz="6" w:space="0" w:color="CCCCCC"/>
+              <w:bottom w:val="single" w:sz="6" w:space="0" w:color="CCCCCC"/>
+              <w:right w:val="single" w:sz="6" w:space="0" w:color="CCCCCC"/>
+            </w:tcBorders>
+            <w:tcMar>
+              <w:top w:w="30" w:type="dxa"/>
+              <w:left w:w="45" w:type="dxa"/>
+              <w:bottom w:w="30" w:type="dxa"/>
+              <w:right w:w="45" w:type="dxa"/>
+            </w:tcMar>
+            <w:vAlign w:val="center"/>
+            <w:hideMark/>
+          </w:tcPr>
+          <w:p>
+            <w:pPr>
+              <w:spacing w:before="100" w:after="100"/>
+              <w:jc w:val="center"/>
+            </w:pPr>
+            <w:r>
+              <w:t>Gia Huy</w:t>
+            </w:r>
+          </w:p>
+        </w:tc>
+        <w:tc>
+          <w:tcPr>
+            <w:tcW w:w="2070" w:type="dxa"/>
+            <w:tcBorders>
+              <w:top w:val="single" w:sz="6" w:space="0" w:color="CCCCCC"/>
+              <w:left w:val="single" w:sz="6" w:space="0" w:color="CCCCCC"/>
+              <w:bottom w:val="single" w:sz="6" w:space="0" w:color="CCCCCC"/>
+              <w:right w:val="single" w:sz="6" w:space="0" w:color="CCCCCC"/>
+            </w:tcBorders>
+            <w:tcMar>
+              <w:top w:w="30" w:type="dxa"/>
+              <w:left w:w="45" w:type="dxa"/>
+              <w:bottom w:w="30" w:type="dxa"/>
+              <w:right w:w="45" w:type="dxa"/>
+            </w:tcMar>
+            <w:vAlign w:val="center"/>
+            <w:hideMark/>
+          </w:tcPr>
+          <w:p>
+            <w:pPr>
+              <w:spacing w:before="100" w:after="100"/>
+            </w:pPr>
+            <w:r>
+              <w:t>Developer Backend</w:t>
+            </w:r>
+          </w:p>
+        </w:tc>
+        <w:tc>
+          <w:tcPr>
+            <w:tcW w:w="5482" w:type="dxa"/>
+            <w:tcBorders>
+              <w:top w:val="single" w:sz="6" w:space="0" w:color="CCCCCC"/>
+              <w:left w:val="single" w:sz="6" w:space="0" w:color="CCCCCC"/>
+              <w:bottom w:val="single" w:sz="6" w:space="0" w:color="CCCCCC"/>
+              <w:right w:val="single" w:sz="6" w:space="0" w:color="CCCCCC"/>
+            </w:tcBorders>
+            <w:tcMar>
+              <w:top w:w="30" w:type="dxa"/>
+              <w:left w:w="0" w:type="dxa"/>
+              <w:bottom w:w="30" w:type="dxa"/>
+              <w:right w:w="0" w:type="dxa"/>
+            </w:tcMar>
+            <w:vAlign w:val="center"/>
+            <w:hideMark/>
+          </w:tcPr>
+          <w:p>
+            <w:pPr>
+              <w:spacing w:before="100" w:after="100"/>
+            </w:pPr>
+            <w:r>
+              <w:t>Xây dựng API, xử lý logic nghiệp vụ, Database.</w:t>
+            </w:r>
+          </w:p>
+        </w:tc>
+      </w:tr>
+      <w:tr>
+        <w:trPr>
+          <w:trHeight w:val="315"/>
+        </w:trPr>
+        <w:tc>
+          <w:tcPr>
+            <w:tcW w:w="1072" w:type="dxa"/>
+            <w:tcBorders>
+              <w:top w:val="single" w:sz="6" w:space="0" w:color="CCCCCC"/>
+              <w:left w:val="single" w:sz="6" w:space="0" w:color="CCCCCC"/>
+              <w:bottom w:val="single" w:sz="6" w:space="0" w:color="CCCCCC"/>
+              <w:right w:val="single" w:sz="6" w:space="0" w:color="CCCCCC"/>
+            </w:tcBorders>
+            <w:tcMar>
+              <w:top w:w="30" w:type="dxa"/>
+              <w:left w:w="45" w:type="dxa"/>
+              <w:bottom w:w="30" w:type="dxa"/>
+              <w:right w:w="45" w:type="dxa"/>
+            </w:tcMar>
+            <w:vAlign w:val="center"/>
+            <w:hideMark/>
+          </w:tcPr>
+          <w:p>
+            <w:pPr>
+              <w:spacing w:before="100" w:after="100"/>
+              <w:jc w:val="center"/>
+            </w:pPr>
+            <w:r>
+              <w:t>Hòa Hộp</w:t>
+            </w:r>
+          </w:p>
+        </w:tc>
+        <w:tc>
+          <w:tcPr>
+            <w:tcW w:w="2070" w:type="dxa"/>
+            <w:tcBorders>
+              <w:top w:val="single" w:sz="6" w:space="0" w:color="CCCCCC"/>
+              <w:left w:val="single" w:sz="6" w:space="0" w:color="CCCCCC"/>
+              <w:bottom w:val="single" w:sz="6" w:space="0" w:color="CCCCCC"/>
+              <w:right w:val="single" w:sz="6" w:space="0" w:color="CCCCCC"/>
+            </w:tcBorders>
+            <w:tcMar>
+              <w:top w:w="30" w:type="dxa"/>
+              <w:left w:w="45" w:type="dxa"/>
+              <w:bottom w:w="30" w:type="dxa"/>
+              <w:right w:w="45" w:type="dxa"/>
+            </w:tcMar>
+            <w:vAlign w:val="center"/>
+            <w:hideMark/>
+          </w:tcPr>
+          <w:p>
+            <w:pPr>
+              <w:spacing w:before="100" w:after="100"/>
+            </w:pPr>
+            <w:r>
+              <w:t>Developer Backend</w:t>
+            </w:r>
+          </w:p>
+        </w:tc>
+        <w:tc>
+          <w:tcPr>
+            <w:tcW w:w="5482" w:type="dxa"/>
+            <w:tcBorders>
+              <w:top w:val="single" w:sz="6" w:space="0" w:color="CCCCCC"/>
+              <w:left w:val="single" w:sz="6" w:space="0" w:color="CCCCCC"/>
+              <w:bottom w:val="single" w:sz="6" w:space="0" w:color="CCCCCC"/>
+              <w:right w:val="single" w:sz="6" w:space="0" w:color="CCCCCC"/>
+            </w:tcBorders>
+            <w:tcMar>
+              <w:top w:w="30" w:type="dxa"/>
+              <w:left w:w="0" w:type="dxa"/>
+              <w:bottom w:w="30" w:type="dxa"/>
+              <w:right w:w="0" w:type="dxa"/>
+            </w:tcMar>
+            <w:vAlign w:val="center"/>
+            <w:hideMark/>
+          </w:tcPr>
+          <w:p>
+            <w:pPr>
+              <w:spacing w:before="100" w:after="100"/>
+            </w:pPr>
+            <w:r>
+              <w:t>Xây dựng API, xử lý logic nghiệp vụ, Database.</w:t>
+            </w:r>
+          </w:p>
+        </w:tc>
+      </w:tr>
+      <w:tr>
+        <w:trPr>
+          <w:trHeight w:val="315"/>
+        </w:trPr>
+        <w:tc>
+          <w:tcPr>
+            <w:tcW w:w="1072" w:type="dxa"/>
+            <w:tcBorders>
+              <w:top w:val="single" w:sz="6" w:space="0" w:color="CCCCCC"/>
+              <w:left w:val="single" w:sz="6" w:space="0" w:color="CCCCCC"/>
+              <w:bottom w:val="single" w:sz="6" w:space="0" w:color="CCCCCC"/>
+              <w:right w:val="single" w:sz="6" w:space="0" w:color="CCCCCC"/>
+            </w:tcBorders>
+            <w:tcMar>
+              <w:top w:w="30" w:type="dxa"/>
+              <w:left w:w="45" w:type="dxa"/>
+              <w:bottom w:w="30" w:type="dxa"/>
+              <w:right w:w="45" w:type="dxa"/>
+            </w:tcMar>
+            <w:vAlign w:val="center"/>
+            <w:hideMark/>
+          </w:tcPr>
+          <w:p>
+            <w:pPr>
+              <w:spacing w:before="100" w:after="100"/>
+              <w:jc w:val="center"/>
+            </w:pPr>
+            <w:r>
+              <w:t>Nghĩa</w:t>
+            </w:r>
+          </w:p>
+        </w:tc>
+        <w:tc>
+          <w:tcPr>
+            <w:tcW w:w="2070" w:type="dxa"/>
+            <w:tcBorders>
+              <w:top w:val="single" w:sz="6" w:space="0" w:color="CCCCCC"/>
+              <w:left w:val="single" w:sz="6" w:space="0" w:color="CCCCCC"/>
+              <w:bottom w:val="single" w:sz="6" w:space="0" w:color="CCCCCC"/>
+              <w:right w:val="single" w:sz="6" w:space="0" w:color="CCCCCC"/>
+            </w:tcBorders>
+            <w:tcMar>
+              <w:top w:w="30" w:type="dxa"/>
+              <w:left w:w="45" w:type="dxa"/>
+              <w:bottom w:w="30" w:type="dxa"/>
+              <w:right w:w="45" w:type="dxa"/>
+            </w:tcMar>
+            <w:vAlign w:val="center"/>
+            <w:hideMark/>
+          </w:tcPr>
+          <w:p>
+            <w:pPr>
+              <w:spacing w:before="100" w:after="100"/>
+            </w:pPr>
+            <w:r>
+              <w:t>Developer Frontend</w:t>
+            </w:r>
+          </w:p>
+        </w:tc>
+        <w:tc>
+          <w:tcPr>
+            <w:tcW w:w="5482" w:type="dxa"/>
+            <w:tcBorders>
+              <w:top w:val="single" w:sz="6" w:space="0" w:color="CCCCCC"/>
+              <w:left w:val="single" w:sz="6" w:space="0" w:color="CCCCCC"/>
+              <w:bottom w:val="single" w:sz="6" w:space="0" w:color="CCCCCC"/>
+              <w:right w:val="single" w:sz="6" w:space="0" w:color="CCCCCC"/>
+            </w:tcBorders>
+            <w:tcMar>
+              <w:top w:w="30" w:type="dxa"/>
+              <w:left w:w="0" w:type="dxa"/>
+              <w:bottom w:w="30" w:type="dxa"/>
+              <w:right w:w="0" w:type="dxa"/>
+            </w:tcMar>
+            <w:vAlign w:val="center"/>
+            <w:hideMark/>
+          </w:tcPr>
+          <w:p>
+            <w:pPr>
+              <w:spacing w:before="100" w:after="100"/>
+            </w:pPr>
+            <w:r>
+              <w:t>Thiết  kế</w:t>
+            </w:r>
+            <w:r>
+              <w:t xml:space="preserve"> HTML/CSS, xử lý giao diện Web.</w:t>
+            </w:r>
+          </w:p>
+        </w:tc>
+      </w:tr>
+      <w:tr>
+        <w:trPr>
+          <w:trHeight w:val="315"/>
+        </w:trPr>
+        <w:tc>
+          <w:tcPr>
+            <w:tcW w:w="1072" w:type="dxa"/>
+            <w:tcBorders>
+              <w:top w:val="single" w:sz="6" w:space="0" w:color="CCCCCC"/>
+              <w:left w:val="single" w:sz="6" w:space="0" w:color="CCCCCC"/>
+              <w:bottom w:val="single" w:sz="6" w:space="0" w:color="CCCCCC"/>
+              <w:right w:val="single" w:sz="6" w:space="0" w:color="CCCCCC"/>
+            </w:tcBorders>
+            <w:tcMar>
+              <w:top w:w="30" w:type="dxa"/>
+              <w:left w:w="45" w:type="dxa"/>
+              <w:bottom w:w="30" w:type="dxa"/>
+              <w:right w:w="45" w:type="dxa"/>
+            </w:tcMar>
+            <w:vAlign w:val="center"/>
+            <w:hideMark/>
+          </w:tcPr>
+          <w:p>
+            <w:pPr>
+              <w:spacing w:before="100" w:after="100"/>
+              <w:jc w:val="center"/>
+            </w:pPr>
+            <w:r>
+              <w:t>Vinh Huy</w:t>
+            </w:r>
+          </w:p>
+        </w:tc>
+        <w:tc>
+          <w:tcPr>
+            <w:tcW w:w="2070" w:type="dxa"/>
+            <w:tcBorders>
+              <w:top w:val="single" w:sz="6" w:space="0" w:color="CCCCCC"/>
+              <w:left w:val="single" w:sz="6" w:space="0" w:color="CCCCCC"/>
+              <w:bottom w:val="single" w:sz="6" w:space="0" w:color="CCCCCC"/>
+              <w:right w:val="single" w:sz="6" w:space="0" w:color="CCCCCC"/>
+            </w:tcBorders>
+            <w:tcMar>
+              <w:top w:w="30" w:type="dxa"/>
+              <w:left w:w="45" w:type="dxa"/>
+              <w:bottom w:w="30" w:type="dxa"/>
+              <w:right w:w="45" w:type="dxa"/>
+            </w:tcMar>
+            <w:vAlign w:val="center"/>
+            <w:hideMark/>
+          </w:tcPr>
+          <w:p>
+            <w:pPr>
+              <w:spacing w:before="100" w:after="100"/>
+            </w:pPr>
+            <w:r>
+              <w:t>Developer Frontend</w:t>
+            </w:r>
+          </w:p>
+        </w:tc>
+        <w:tc>
+          <w:tcPr>
+            <w:tcW w:w="5482" w:type="dxa"/>
+            <w:tcBorders>
+              <w:top w:val="single" w:sz="6" w:space="0" w:color="CCCCCC"/>
+              <w:left w:val="single" w:sz="6" w:space="0" w:color="CCCCCC"/>
+              <w:bottom w:val="single" w:sz="6" w:space="0" w:color="CCCCCC"/>
+              <w:right w:val="single" w:sz="6" w:space="0" w:color="CCCCCC"/>
+            </w:tcBorders>
+            <w:tcMar>
+              <w:top w:w="30" w:type="dxa"/>
+              <w:left w:w="0" w:type="dxa"/>
+              <w:bottom w:w="30" w:type="dxa"/>
+              <w:right w:w="0" w:type="dxa"/>
+            </w:tcMar>
+            <w:vAlign w:val="center"/>
+            <w:hideMark/>
+          </w:tcPr>
+          <w:p>
+            <w:pPr>
+              <w:spacing w:before="100" w:after="100"/>
+            </w:pPr>
+            <w:r>
+              <w:t>Thiết kế</w:t>
+            </w:r>
+            <w:r>
+              <w:t xml:space="preserve"> HTML/CSS, xử lý giao diện Web.</w:t>
+            </w:r>
+          </w:p>
+        </w:tc>
+      </w:tr>
+      <w:tr>
+        <w:trPr>
+          <w:trHeight w:val="315"/>
+        </w:trPr>
+        <w:tc>
+          <w:tcPr>
+            <w:tcW w:w="1072" w:type="dxa"/>
+            <w:tcBorders>
+              <w:top w:val="single" w:sz="6" w:space="0" w:color="CCCCCC"/>
+              <w:left w:val="single" w:sz="6" w:space="0" w:color="CCCCCC"/>
+              <w:bottom w:val="single" w:sz="6" w:space="0" w:color="CCCCCC"/>
+              <w:right w:val="single" w:sz="6" w:space="0" w:color="CCCCCC"/>
+            </w:tcBorders>
+            <w:tcMar>
+              <w:top w:w="30" w:type="dxa"/>
+              <w:left w:w="45" w:type="dxa"/>
+              <w:bottom w:w="30" w:type="dxa"/>
+              <w:right w:w="45" w:type="dxa"/>
+            </w:tcMar>
+            <w:vAlign w:val="center"/>
+            <w:hideMark/>
+          </w:tcPr>
+          <w:p>
+            <w:pPr>
+              <w:spacing w:before="100" w:after="100"/>
+              <w:jc w:val="center"/>
+            </w:pPr>
+            <w:r>
+              <w:lastRenderedPageBreak/>
+              <w:t>Khải</w:t>
+            </w:r>
+          </w:p>
+        </w:tc>
+        <w:tc>
+          <w:tcPr>
+            <w:tcW w:w="2070" w:type="dxa"/>
+            <w:tcBorders>
+              <w:top w:val="single" w:sz="6" w:space="0" w:color="CCCCCC"/>
+              <w:left w:val="single" w:sz="6" w:space="0" w:color="CCCCCC"/>
+              <w:bottom w:val="single" w:sz="6" w:space="0" w:color="CCCCCC"/>
+              <w:right w:val="single" w:sz="6" w:space="0" w:color="CCCCCC"/>
+            </w:tcBorders>
+            <w:tcMar>
+              <w:top w:w="30" w:type="dxa"/>
+              <w:left w:w="45" w:type="dxa"/>
+              <w:bottom w:w="30" w:type="dxa"/>
+              <w:right w:w="45" w:type="dxa"/>
+            </w:tcMar>
+            <w:vAlign w:val="center"/>
+            <w:hideMark/>
+          </w:tcPr>
+          <w:p>
+            <w:pPr>
+              <w:spacing w:before="100" w:after="100"/>
+            </w:pPr>
+            <w:r>
+              <w:t>Tester</w:t>
+            </w:r>
+          </w:p>
+        </w:tc>
+        <w:tc>
+          <w:tcPr>
+            <w:tcW w:w="5482" w:type="dxa"/>
+            <w:tcBorders>
+              <w:top w:val="single" w:sz="6" w:space="0" w:color="CCCCCC"/>
+              <w:left w:val="single" w:sz="6" w:space="0" w:color="CCCCCC"/>
+              <w:bottom w:val="single" w:sz="6" w:space="0" w:color="CCCCCC"/>
+              <w:right w:val="single" w:sz="6" w:space="0" w:color="CCCCCC"/>
+            </w:tcBorders>
+            <w:tcMar>
+              <w:top w:w="30" w:type="dxa"/>
+              <w:left w:w="0" w:type="dxa"/>
+              <w:bottom w:w="30" w:type="dxa"/>
+              <w:right w:w="0" w:type="dxa"/>
+            </w:tcMar>
+            <w:vAlign w:val="center"/>
+            <w:hideMark/>
+          </w:tcPr>
+          <w:p>
+            <w:pPr>
+              <w:spacing w:before="100" w:after="100"/>
+            </w:pPr>
+            <w:r>
+              <w:t>Viết kịch bản kiểm thử (Test case), thực hiện kiểm thử chức năng.</w:t>
+            </w:r>
+          </w:p>
+        </w:tc>
+      </w:tr>
+      <w:tr>
+        <w:trPr>
+          <w:trHeight w:val="315"/>
+        </w:trPr>
+        <w:tc>
+          <w:tcPr>
+            <w:tcW w:w="1072" w:type="dxa"/>
+            <w:tcBorders>
+              <w:top w:val="single" w:sz="6" w:space="0" w:color="CCCCCC"/>
+              <w:left w:val="single" w:sz="6" w:space="0" w:color="CCCCCC"/>
+              <w:bottom w:val="single" w:sz="6" w:space="0" w:color="CCCCCC"/>
+              <w:right w:val="single" w:sz="6" w:space="0" w:color="CCCCCC"/>
+            </w:tcBorders>
+            <w:tcMar>
+              <w:top w:w="30" w:type="dxa"/>
+              <w:left w:w="45" w:type="dxa"/>
+              <w:bottom w:w="30" w:type="dxa"/>
+              <w:right w:w="45" w:type="dxa"/>
+            </w:tcMar>
+            <w:vAlign w:val="center"/>
+            <w:hideMark/>
+          </w:tcPr>
+          <w:p>
+            <w:pPr>
+              <w:spacing w:before="100" w:after="100"/>
+              <w:jc w:val="center"/>
+            </w:pPr>
+            <w:r>
+              <w:t>Phát</w:t>
+            </w:r>
+          </w:p>
+        </w:tc>
+        <w:tc>
+          <w:tcPr>
+            <w:tcW w:w="2070" w:type="dxa"/>
+            <w:tcBorders>
+              <w:top w:val="single" w:sz="6" w:space="0" w:color="CCCCCC"/>
+              <w:left w:val="single" w:sz="6" w:space="0" w:color="CCCCCC"/>
+              <w:bottom w:val="single" w:sz="6" w:space="0" w:color="CCCCCC"/>
+              <w:right w:val="single" w:sz="6" w:space="0" w:color="CCCCCC"/>
+            </w:tcBorders>
+            <w:tcMar>
+              <w:top w:w="30" w:type="dxa"/>
+              <w:left w:w="45" w:type="dxa"/>
+              <w:bottom w:w="30" w:type="dxa"/>
+              <w:right w:w="45" w:type="dxa"/>
+            </w:tcMar>
+            <w:vAlign w:val="center"/>
+            <w:hideMark/>
+          </w:tcPr>
+          <w:p>
+            <w:pPr>
+              <w:spacing w:before="100" w:after="100"/>
+            </w:pPr>
+            <w:r>
+              <w:t>Tester</w:t>
+            </w:r>
+          </w:p>
+        </w:tc>
+        <w:tc>
+          <w:tcPr>
+            <w:tcW w:w="5482" w:type="dxa"/>
+            <w:tcBorders>
+              <w:top w:val="single" w:sz="6" w:space="0" w:color="CCCCCC"/>
+              <w:left w:val="single" w:sz="6" w:space="0" w:color="CCCCCC"/>
+              <w:bottom w:val="single" w:sz="6" w:space="0" w:color="CCCCCC"/>
+              <w:right w:val="single" w:sz="6" w:space="0" w:color="CCCCCC"/>
+            </w:tcBorders>
+            <w:tcMar>
+              <w:top w:w="30" w:type="dxa"/>
+              <w:left w:w="0" w:type="dxa"/>
+              <w:bottom w:w="30" w:type="dxa"/>
+              <w:right w:w="0" w:type="dxa"/>
+            </w:tcMar>
+            <w:vAlign w:val="center"/>
+            <w:hideMark/>
+          </w:tcPr>
+          <w:p>
+            <w:pPr>
+              <w:spacing w:before="100" w:after="100"/>
+            </w:pPr>
+            <w:r>
+              <w:t>Thực hiện kiểm thử lỗi, kiểm tra giao diện, soát lỗi chính tả/tài liệu.</w:t>
+            </w:r>
+          </w:p>
+        </w:tc>
+      </w:tr>
+      <w:tr>
+        <w:trPr>
+          <w:trHeight w:val="315"/>
+        </w:trPr>
+        <w:tc>
+          <w:tcPr>
+            <w:tcW w:w="1072" w:type="dxa"/>
+            <w:tcBorders>
+              <w:top w:val="single" w:sz="6" w:space="0" w:color="CCCCCC"/>
+              <w:left w:val="single" w:sz="6" w:space="0" w:color="CCCCCC"/>
+              <w:bottom w:val="single" w:sz="6" w:space="0" w:color="CCCCCC"/>
+              <w:right w:val="single" w:sz="6" w:space="0" w:color="CCCCCC"/>
+            </w:tcBorders>
+            <w:tcMar>
+              <w:top w:w="30" w:type="dxa"/>
+              <w:left w:w="45" w:type="dxa"/>
+              <w:bottom w:w="30" w:type="dxa"/>
+              <w:right w:w="45" w:type="dxa"/>
+            </w:tcMar>
+            <w:vAlign w:val="center"/>
+            <w:hideMark/>
+          </w:tcPr>
+          <w:p>
+            <w:pPr>
+              <w:spacing w:before="100" w:after="100"/>
+              <w:jc w:val="center"/>
+            </w:pPr>
+            <w:r>
+              <w:t>Khoa</w:t>
+            </w:r>
+          </w:p>
+        </w:tc>
+        <w:tc>
+          <w:tcPr>
+            <w:tcW w:w="2070" w:type="dxa"/>
+            <w:tcBorders>
+              <w:top w:val="single" w:sz="6" w:space="0" w:color="CCCCCC"/>
+              <w:left w:val="single" w:sz="6" w:space="0" w:color="CCCCCC"/>
+              <w:bottom w:val="single" w:sz="6" w:space="0" w:color="CCCCCC"/>
+              <w:right w:val="single" w:sz="6" w:space="0" w:color="CCCCCC"/>
+            </w:tcBorders>
+            <w:tcMar>
+              <w:top w:w="30" w:type="dxa"/>
+              <w:left w:w="45" w:type="dxa"/>
+              <w:bottom w:w="30" w:type="dxa"/>
+              <w:right w:w="45" w:type="dxa"/>
+            </w:tcMar>
+            <w:vAlign w:val="center"/>
+            <w:hideMark/>
+          </w:tcPr>
+          <w:p>
+            <w:pPr>
+              <w:spacing w:before="100" w:after="100"/>
+            </w:pPr>
+            <w:r>
+              <w:t>Deployment</w:t>
+            </w:r>
+          </w:p>
+        </w:tc>
+        <w:tc>
+          <w:tcPr>
+            <w:tcW w:w="5482" w:type="dxa"/>
+            <w:tcBorders>
+              <w:top w:val="single" w:sz="6" w:space="0" w:color="CCCCCC"/>
+              <w:left w:val="single" w:sz="6" w:space="0" w:color="CCCCCC"/>
+              <w:bottom w:val="single" w:sz="6" w:space="0" w:color="CCCCCC"/>
+              <w:right w:val="single" w:sz="6" w:space="0" w:color="CCCCCC"/>
+            </w:tcBorders>
+            <w:tcMar>
+              <w:top w:w="30" w:type="dxa"/>
+              <w:left w:w="0" w:type="dxa"/>
+              <w:bottom w:w="30" w:type="dxa"/>
+              <w:right w:w="0" w:type="dxa"/>
+            </w:tcMar>
+            <w:vAlign w:val="center"/>
+            <w:hideMark/>
+          </w:tcPr>
+          <w:p>
+            <w:pPr>
+              <w:spacing w:before="100" w:after="100"/>
+            </w:pPr>
+            <w:r>
+              <w:t>Triển khai dự án lên Server, đóng gói sản phẩm.</w:t>
+            </w:r>
+          </w:p>
+        </w:tc>
+      </w:tr>
+    </w:tbl>
+    <w:p/>
+    <w:p>
+      <w:pPr>
+        <w:pStyle w:val="Heading2"/>
+      </w:pPr>
+      <w:r>
+        <w:t>7. Truy</w:t>
+      </w:r>
+      <w:r>
+        <w:t>ề</w:t>
+      </w:r>
+      <w:r>
+        <w:t>n thông</w:t>
       </w:r>
     </w:p>
     <w:p>
-      <w:pPr>
-        <w:pStyle w:val="Heading2"/>
-      </w:pPr>
-      <w:r>
-        <w:t>6. Nguồn lực</w:t>
+      <w:r>
+        <w:t>- H</w:t>
+      </w:r>
+      <w:r>
+        <w:t>ọ</w:t>
+      </w:r>
+      <w:r>
+        <w:t xml:space="preserve">p nhóm: </w:t>
       </w:r>
     </w:p>
     <w:p>
-      <w:r>
-        <w:t>Thành viên | Vai trò | Nhiệm vụ</w:t>
+      <w:pPr>
+        <w:pStyle w:val="ListParagraph"/>
+        <w:numPr>
+          <w:ilvl w:val="0"/>
+          <w:numId w:val="17"/>
+        </w:numPr>
+      </w:pPr>
+      <w:r>
+        <w:t xml:space="preserve">Họp Online (Discord/Google Meet): 2 lần/tuần (Tối thứ </w:t>
+      </w:r>
+      <w:r>
+        <w:t>4</w:t>
+      </w:r>
+      <w:r>
+        <w:t xml:space="preserve"> và CN).</w:t>
       </w:r>
     </w:p>
     <w:p>
-      <w:r>
-        <w:t>SV1 | Leader | Điều phối</w:t>
+      <w:pPr>
+        <w:pStyle w:val="ListParagraph"/>
+        <w:numPr>
+          <w:ilvl w:val="0"/>
+          <w:numId w:val="17"/>
+        </w:numPr>
+      </w:pPr>
+      <w:r>
+        <w:t>Họp Offline (Tại trường/Cafe): 1 lần/2 tuần để ghép code (Merge code).</w:t>
       </w:r>
     </w:p>
     <w:p>
       <w:r>
-        <w:t>SV2 | Backend | API + Database</w:t>
+        <w:t>-</w:t>
+      </w:r>
+      <w:r>
+        <w:t xml:space="preserve"> Báo cáo ti</w:t>
+      </w:r>
+      <w:r>
+        <w:t>ế</w:t>
+      </w:r>
+      <w:r>
+        <w:t>n đ</w:t>
+      </w:r>
+      <w:r>
+        <w:t>ộ</w:t>
+      </w:r>
+      <w:r>
+        <w:t xml:space="preserve">: </w:t>
+      </w:r>
+      <w:r>
+        <w:t>Cập nhật trạng thái task trên Excel vào mỗi tối Chủ Nhật</w:t>
+      </w:r>
+      <w:r>
+        <w:t>.</w:t>
       </w:r>
     </w:p>
     <w:p>
       <w:r>
-        <w:t>SV3 | Frontend | UI/UX</w:t>
+        <w:t>- Liên h</w:t>
+      </w:r>
+      <w:r>
+        <w:t>ệ</w:t>
+      </w:r>
+      <w:r>
+        <w:t xml:space="preserve"> gi</w:t>
+      </w:r>
+      <w:r>
+        <w:t>ả</w:t>
+      </w:r>
+      <w:r>
+        <w:t xml:space="preserve">ng viên: </w:t>
+      </w:r>
+      <w:r>
+        <w:t>Gửi Email báo cáo hoặc gặp trực tiếp sau giờ học 2 tuần/lần để xin ý kiến (Feedback).</w:t>
       </w:r>
     </w:p>
     <w:p>
-      <w:r>
-        <w:t>SV4 | Tester | Kiểm thử</w:t>
+      <w:pPr>
+        <w:pStyle w:val="Heading2"/>
+      </w:pPr>
+      <w:r>
+        <w:t>8. R</w:t>
+      </w:r>
+      <w:r>
+        <w:t>ủ</w:t>
+      </w:r>
+      <w:r>
+        <w:t>i ro</w:t>
       </w:r>
     </w:p>
-    <w:p>
-      <w:pPr>
-        <w:pStyle w:val="Heading2"/>
-      </w:pPr>
-      <w:r>
-        <w:t>7. Truyền thông</w:t>
-      </w:r>
-    </w:p>
-    <w:p>
-      <w:r>
-        <w:t>- Họp nhóm: __________</w:t>
-      </w:r>
-    </w:p>
-    <w:p>
-      <w:r>
-        <w:t>- Báo cáo tiến độ: __________</w:t>
-      </w:r>
-    </w:p>
-    <w:p>
-      <w:r>
-        <w:t>- Liên hệ giảng viên: __________</w:t>
-      </w:r>
-    </w:p>
-    <w:p>
-      <w:pPr>
-        <w:pStyle w:val="Heading2"/>
-      </w:pPr>
-      <w:r>
-        <w:t>8. Rủi ro</w:t>
-      </w:r>
-    </w:p>
-    <w:p>
-      <w:r>
-        <w:t>Rủi ro | Mức độ | Ứng phó</w:t>
-      </w:r>
-    </w:p>
-    <w:p>
-      <w:r>
-        <w:t>Thành viên nghỉ | Cao | Chia lại công việc</w:t>
-      </w:r>
-    </w:p>
-    <w:p>
-      <w:r>
-        <w:t>Máy hỏng | Trung bình | Máy dự phòng</w:t>
-      </w:r>
-    </w:p>
-    <w:p>
-      <w:r>
-        <w:t>Trễ tiến độ | Cao | Buffer thời gian</w:t>
-      </w:r>
-    </w:p>
+    <w:tbl>
+      <w:tblPr>
+        <w:tblW w:w="8624" w:type="dxa"/>
+        <w:tblCellMar>
+          <w:left w:w="0" w:type="dxa"/>
+          <w:right w:w="0" w:type="dxa"/>
+        </w:tblCellMar>
+        <w:tblLook w:val="04A0" w:firstRow="1" w:lastRow="0" w:firstColumn="1" w:lastColumn="0" w:noHBand="0" w:noVBand="1"/>
+      </w:tblPr>
+      <w:tblGrid>
+        <w:gridCol w:w="1669"/>
+        <w:gridCol w:w="1023"/>
+        <w:gridCol w:w="5932"/>
+      </w:tblGrid>
+      <w:tr>
+        <w:trPr>
+          <w:trHeight w:val="315"/>
+        </w:trPr>
+        <w:tc>
+          <w:tcPr>
+            <w:tcW w:w="0" w:type="auto"/>
+            <w:tcBorders>
+              <w:top w:val="single" w:sz="6" w:space="0" w:color="CCCCCC"/>
+              <w:left w:val="single" w:sz="6" w:space="0" w:color="CCCCCC"/>
+              <w:bottom w:val="single" w:sz="6" w:space="0" w:color="CCCCCC"/>
+              <w:right w:val="single" w:sz="6" w:space="0" w:color="CCCCCC"/>
+            </w:tcBorders>
+            <w:tcMar>
+              <w:top w:w="30" w:type="dxa"/>
+              <w:left w:w="45" w:type="dxa"/>
+              <w:bottom w:w="30" w:type="dxa"/>
+              <w:right w:w="45" w:type="dxa"/>
+            </w:tcMar>
+            <w:vAlign w:val="center"/>
+            <w:hideMark/>
+          </w:tcPr>
+          <w:p>
+            <w:pPr>
+              <w:spacing w:after="0"/>
+              <w:jc w:val="center"/>
+            </w:pPr>
+            <w:r>
+              <w:t>Rủi ro</w:t>
+            </w:r>
+          </w:p>
+        </w:tc>
+        <w:tc>
+          <w:tcPr>
+            <w:tcW w:w="1023" w:type="dxa"/>
+            <w:tcBorders>
+              <w:top w:val="single" w:sz="6" w:space="0" w:color="CCCCCC"/>
+              <w:left w:val="single" w:sz="6" w:space="0" w:color="CCCCCC"/>
+              <w:bottom w:val="single" w:sz="6" w:space="0" w:color="CCCCCC"/>
+              <w:right w:val="single" w:sz="6" w:space="0" w:color="CCCCCC"/>
+            </w:tcBorders>
+            <w:tcMar>
+              <w:top w:w="30" w:type="dxa"/>
+              <w:left w:w="45" w:type="dxa"/>
+              <w:bottom w:w="30" w:type="dxa"/>
+              <w:right w:w="45" w:type="dxa"/>
+            </w:tcMar>
+            <w:vAlign w:val="center"/>
+            <w:hideMark/>
+          </w:tcPr>
+          <w:p>
+            <w:pPr>
+              <w:spacing w:after="0"/>
+              <w:jc w:val="center"/>
+            </w:pPr>
+            <w:r>
+              <w:t>Mức độ</w:t>
+            </w:r>
+          </w:p>
+        </w:tc>
+        <w:tc>
+          <w:tcPr>
+            <w:tcW w:w="5932" w:type="dxa"/>
+            <w:tcBorders>
+              <w:top w:val="single" w:sz="6" w:space="0" w:color="CCCCCC"/>
+              <w:left w:val="single" w:sz="6" w:space="0" w:color="CCCCCC"/>
+              <w:bottom w:val="single" w:sz="6" w:space="0" w:color="CCCCCC"/>
+              <w:right w:val="single" w:sz="6" w:space="0" w:color="CCCCCC"/>
+            </w:tcBorders>
+            <w:tcMar>
+              <w:top w:w="30" w:type="dxa"/>
+              <w:left w:w="45" w:type="dxa"/>
+              <w:bottom w:w="30" w:type="dxa"/>
+              <w:right w:w="45" w:type="dxa"/>
+            </w:tcMar>
+            <w:vAlign w:val="center"/>
+            <w:hideMark/>
+          </w:tcPr>
+          <w:p>
+            <w:pPr>
+              <w:spacing w:after="0"/>
+              <w:jc w:val="center"/>
+            </w:pPr>
+            <w:r>
+              <w:t>Ứng phó</w:t>
+            </w:r>
+          </w:p>
+        </w:tc>
+      </w:tr>
+      <w:tr>
+        <w:trPr>
+          <w:trHeight w:val="315"/>
+        </w:trPr>
+        <w:tc>
+          <w:tcPr>
+            <w:tcW w:w="0" w:type="auto"/>
+            <w:tcBorders>
+              <w:top w:val="single" w:sz="6" w:space="0" w:color="CCCCCC"/>
+              <w:left w:val="single" w:sz="6" w:space="0" w:color="CCCCCC"/>
+              <w:bottom w:val="single" w:sz="6" w:space="0" w:color="CCCCCC"/>
+              <w:right w:val="single" w:sz="6" w:space="0" w:color="CCCCCC"/>
+            </w:tcBorders>
+            <w:tcMar>
+              <w:top w:w="30" w:type="dxa"/>
+              <w:left w:w="45" w:type="dxa"/>
+              <w:bottom w:w="30" w:type="dxa"/>
+              <w:right w:w="45" w:type="dxa"/>
+            </w:tcMar>
+            <w:vAlign w:val="center"/>
+            <w:hideMark/>
+          </w:tcPr>
+          <w:p>
+            <w:pPr>
+              <w:spacing w:after="0"/>
+            </w:pPr>
+            <w:r>
+              <w:t>Thành viên nghỉ/bận đột xuất</w:t>
+            </w:r>
+          </w:p>
+        </w:tc>
+        <w:tc>
+          <w:tcPr>
+            <w:tcW w:w="1023" w:type="dxa"/>
+            <w:tcBorders>
+              <w:top w:val="single" w:sz="6" w:space="0" w:color="CCCCCC"/>
+              <w:left w:val="single" w:sz="6" w:space="0" w:color="CCCCCC"/>
+              <w:bottom w:val="single" w:sz="6" w:space="0" w:color="CCCCCC"/>
+              <w:right w:val="single" w:sz="6" w:space="0" w:color="CCCCCC"/>
+            </w:tcBorders>
+            <w:tcMar>
+              <w:top w:w="30" w:type="dxa"/>
+              <w:left w:w="45" w:type="dxa"/>
+              <w:bottom w:w="30" w:type="dxa"/>
+              <w:right w:w="45" w:type="dxa"/>
+            </w:tcMar>
+            <w:vAlign w:val="center"/>
+            <w:hideMark/>
+          </w:tcPr>
+          <w:p>
+            <w:pPr>
+              <w:spacing w:after="0"/>
+              <w:jc w:val="center"/>
+            </w:pPr>
+            <w:r>
+              <w:t>Cao</w:t>
+            </w:r>
+          </w:p>
+        </w:tc>
+        <w:tc>
+          <w:tcPr>
+            <w:tcW w:w="5932" w:type="dxa"/>
+            <w:tcBorders>
+              <w:top w:val="single" w:sz="6" w:space="0" w:color="CCCCCC"/>
+              <w:left w:val="single" w:sz="6" w:space="0" w:color="CCCCCC"/>
+              <w:bottom w:val="single" w:sz="6" w:space="0" w:color="CCCCCC"/>
+              <w:right w:val="single" w:sz="6" w:space="0" w:color="CCCCCC"/>
+            </w:tcBorders>
+            <w:tcMar>
+              <w:top w:w="30" w:type="dxa"/>
+              <w:left w:w="0" w:type="dxa"/>
+              <w:bottom w:w="30" w:type="dxa"/>
+              <w:right w:w="0" w:type="dxa"/>
+            </w:tcMar>
+            <w:vAlign w:val="center"/>
+            <w:hideMark/>
+          </w:tcPr>
+          <w:p>
+            <w:pPr>
+              <w:spacing w:after="0"/>
+            </w:pPr>
+            <w:r>
+              <w:t>Quy định rõ phải bàn giao code trước khi nghỉ. Leader sẵn sàng hỗ trợ backup.</w:t>
+            </w:r>
+          </w:p>
+        </w:tc>
+      </w:tr>
+      <w:tr>
+        <w:trPr>
+          <w:trHeight w:val="315"/>
+        </w:trPr>
+        <w:tc>
+          <w:tcPr>
+            <w:tcW w:w="0" w:type="auto"/>
+            <w:tcBorders>
+              <w:top w:val="single" w:sz="6" w:space="0" w:color="CCCCCC"/>
+              <w:left w:val="single" w:sz="6" w:space="0" w:color="CCCCCC"/>
+              <w:bottom w:val="single" w:sz="6" w:space="0" w:color="CCCCCC"/>
+              <w:right w:val="single" w:sz="6" w:space="0" w:color="CCCCCC"/>
+            </w:tcBorders>
+            <w:tcMar>
+              <w:top w:w="30" w:type="dxa"/>
+              <w:left w:w="45" w:type="dxa"/>
+              <w:bottom w:w="30" w:type="dxa"/>
+              <w:right w:w="45" w:type="dxa"/>
+            </w:tcMar>
+            <w:vAlign w:val="center"/>
+            <w:hideMark/>
+          </w:tcPr>
+          <w:p>
+            <w:pPr>
+              <w:spacing w:after="0"/>
+            </w:pPr>
+            <w:r>
+              <w:t>Lỗi kỹ thuật khó (Không fix được)</w:t>
+            </w:r>
+          </w:p>
+        </w:tc>
+        <w:tc>
+          <w:tcPr>
+            <w:tcW w:w="1023" w:type="dxa"/>
+            <w:tcBorders>
+              <w:top w:val="single" w:sz="6" w:space="0" w:color="CCCCCC"/>
+              <w:left w:val="single" w:sz="6" w:space="0" w:color="CCCCCC"/>
+              <w:bottom w:val="single" w:sz="6" w:space="0" w:color="CCCCCC"/>
+              <w:right w:val="single" w:sz="6" w:space="0" w:color="CCCCCC"/>
+            </w:tcBorders>
+            <w:tcMar>
+              <w:top w:w="30" w:type="dxa"/>
+              <w:left w:w="45" w:type="dxa"/>
+              <w:bottom w:w="30" w:type="dxa"/>
+              <w:right w:w="45" w:type="dxa"/>
+            </w:tcMar>
+            <w:vAlign w:val="center"/>
+            <w:hideMark/>
+          </w:tcPr>
+          <w:p>
+            <w:pPr>
+              <w:spacing w:after="0"/>
+              <w:jc w:val="center"/>
+            </w:pPr>
+            <w:r>
+              <w:t>Cao</w:t>
+            </w:r>
+          </w:p>
+        </w:tc>
+        <w:tc>
+          <w:tcPr>
+            <w:tcW w:w="5932" w:type="dxa"/>
+            <w:tcBorders>
+              <w:top w:val="single" w:sz="6" w:space="0" w:color="CCCCCC"/>
+              <w:left w:val="single" w:sz="6" w:space="0" w:color="CCCCCC"/>
+              <w:bottom w:val="single" w:sz="6" w:space="0" w:color="CCCCCC"/>
+              <w:right w:val="single" w:sz="6" w:space="0" w:color="CCCCCC"/>
+            </w:tcBorders>
+            <w:tcMar>
+              <w:top w:w="30" w:type="dxa"/>
+              <w:left w:w="0" w:type="dxa"/>
+              <w:bottom w:w="30" w:type="dxa"/>
+              <w:right w:w="0" w:type="dxa"/>
+            </w:tcMar>
+            <w:vAlign w:val="center"/>
+            <w:hideMark/>
+          </w:tcPr>
+          <w:p>
+            <w:pPr>
+              <w:spacing w:after="0"/>
+            </w:pPr>
+            <w:r>
+              <w:t>Tìm kiếm giải pháp sớm (Google/ChatGPT</w:t>
+            </w:r>
+            <w:r>
+              <w:t>/Gemini</w:t>
+            </w:r>
+            <w:r>
+              <w:t>), hỏi giảng viên hướng dẫn ngay, hoặc cắt bỏ tính năng đó nếu không quá quan trọng.</w:t>
+            </w:r>
+          </w:p>
+        </w:tc>
+      </w:tr>
+      <w:tr>
+        <w:trPr>
+          <w:trHeight w:val="315"/>
+        </w:trPr>
+        <w:tc>
+          <w:tcPr>
+            <w:tcW w:w="0" w:type="auto"/>
+            <w:tcBorders>
+              <w:top w:val="single" w:sz="6" w:space="0" w:color="CCCCCC"/>
+              <w:left w:val="single" w:sz="6" w:space="0" w:color="CCCCCC"/>
+              <w:bottom w:val="single" w:sz="6" w:space="0" w:color="CCCCCC"/>
+              <w:right w:val="single" w:sz="6" w:space="0" w:color="CCCCCC"/>
+            </w:tcBorders>
+            <w:tcMar>
+              <w:top w:w="30" w:type="dxa"/>
+              <w:left w:w="45" w:type="dxa"/>
+              <w:bottom w:w="30" w:type="dxa"/>
+              <w:right w:w="45" w:type="dxa"/>
+            </w:tcMar>
+            <w:vAlign w:val="center"/>
+            <w:hideMark/>
+          </w:tcPr>
+          <w:p>
+            <w:pPr>
+              <w:spacing w:after="0"/>
+            </w:pPr>
+            <w:r>
+              <w:t>Xung đột mã nguồn (Git conflict)</w:t>
+            </w:r>
+          </w:p>
+        </w:tc>
+        <w:tc>
+          <w:tcPr>
+            <w:tcW w:w="1023" w:type="dxa"/>
+            <w:tcBorders>
+              <w:top w:val="single" w:sz="6" w:space="0" w:color="CCCCCC"/>
+              <w:left w:val="single" w:sz="6" w:space="0" w:color="CCCCCC"/>
+              <w:bottom w:val="single" w:sz="6" w:space="0" w:color="CCCCCC"/>
+              <w:right w:val="single" w:sz="6" w:space="0" w:color="CCCCCC"/>
+            </w:tcBorders>
+            <w:tcMar>
+              <w:top w:w="30" w:type="dxa"/>
+              <w:left w:w="45" w:type="dxa"/>
+              <w:bottom w:w="30" w:type="dxa"/>
+              <w:right w:w="45" w:type="dxa"/>
+            </w:tcMar>
+            <w:vAlign w:val="center"/>
+            <w:hideMark/>
+          </w:tcPr>
+          <w:p>
+            <w:pPr>
+              <w:spacing w:after="0"/>
+              <w:jc w:val="center"/>
+            </w:pPr>
+            <w:r>
+              <w:t>Trung bình</w:t>
+            </w:r>
+          </w:p>
+        </w:tc>
+        <w:tc>
+          <w:tcPr>
+            <w:tcW w:w="5932" w:type="dxa"/>
+            <w:tcBorders>
+              <w:top w:val="single" w:sz="6" w:space="0" w:color="CCCCCC"/>
+              <w:left w:val="single" w:sz="6" w:space="0" w:color="CCCCCC"/>
+              <w:bottom w:val="single" w:sz="6" w:space="0" w:color="CCCCCC"/>
+              <w:right w:val="single" w:sz="6" w:space="0" w:color="CCCCCC"/>
+            </w:tcBorders>
+            <w:tcMar>
+              <w:top w:w="30" w:type="dxa"/>
+              <w:left w:w="0" w:type="dxa"/>
+              <w:bottom w:w="30" w:type="dxa"/>
+              <w:right w:w="0" w:type="dxa"/>
+            </w:tcMar>
+            <w:vAlign w:val="center"/>
+            <w:hideMark/>
+          </w:tcPr>
+          <w:p>
+            <w:pPr>
+              <w:spacing w:after="0"/>
+            </w:pPr>
+            <w:r>
+              <w:t>Quy định rõ mỗi người làm 1 nhánh (branch) riêng, review code kỹ trước khi merge.</w:t>
+            </w:r>
+          </w:p>
+        </w:tc>
+      </w:tr>
+      <w:tr>
+        <w:trPr>
+          <w:trHeight w:val="315"/>
+        </w:trPr>
+        <w:tc>
+          <w:tcPr>
+            <w:tcW w:w="0" w:type="auto"/>
+            <w:tcBorders>
+              <w:top w:val="single" w:sz="6" w:space="0" w:color="CCCCCC"/>
+              <w:left w:val="single" w:sz="6" w:space="0" w:color="CCCCCC"/>
+              <w:bottom w:val="single" w:sz="6" w:space="0" w:color="CCCCCC"/>
+              <w:right w:val="single" w:sz="6" w:space="0" w:color="CCCCCC"/>
+            </w:tcBorders>
+            <w:tcMar>
+              <w:top w:w="30" w:type="dxa"/>
+              <w:left w:w="45" w:type="dxa"/>
+              <w:bottom w:w="30" w:type="dxa"/>
+              <w:right w:w="45" w:type="dxa"/>
+            </w:tcMar>
+            <w:vAlign w:val="center"/>
+            <w:hideMark/>
+          </w:tcPr>
+          <w:p>
+            <w:pPr>
+              <w:spacing w:after="0"/>
+            </w:pPr>
+            <w:r>
+              <w:t>Trễ tiến độ</w:t>
+            </w:r>
+          </w:p>
+        </w:tc>
+        <w:tc>
+          <w:tcPr>
+            <w:tcW w:w="1023" w:type="dxa"/>
+            <w:tcBorders>
+              <w:top w:val="single" w:sz="6" w:space="0" w:color="CCCCCC"/>
+              <w:left w:val="single" w:sz="6" w:space="0" w:color="CCCCCC"/>
+              <w:bottom w:val="single" w:sz="6" w:space="0" w:color="CCCCCC"/>
+              <w:right w:val="single" w:sz="6" w:space="0" w:color="CCCCCC"/>
+            </w:tcBorders>
+            <w:tcMar>
+              <w:top w:w="30" w:type="dxa"/>
+              <w:left w:w="45" w:type="dxa"/>
+              <w:bottom w:w="30" w:type="dxa"/>
+              <w:right w:w="45" w:type="dxa"/>
+            </w:tcMar>
+            <w:vAlign w:val="center"/>
+            <w:hideMark/>
+          </w:tcPr>
+          <w:p>
+            <w:pPr>
+              <w:spacing w:after="0"/>
+              <w:jc w:val="center"/>
+            </w:pPr>
+            <w:r>
+              <w:t>Cao</w:t>
+            </w:r>
+          </w:p>
+        </w:tc>
+        <w:tc>
+          <w:tcPr>
+            <w:tcW w:w="5932" w:type="dxa"/>
+            <w:tcBorders>
+              <w:top w:val="single" w:sz="6" w:space="0" w:color="CCCCCC"/>
+              <w:left w:val="single" w:sz="6" w:space="0" w:color="CCCCCC"/>
+              <w:bottom w:val="single" w:sz="6" w:space="0" w:color="CCCCCC"/>
+              <w:right w:val="single" w:sz="6" w:space="0" w:color="CCCCCC"/>
+            </w:tcBorders>
+            <w:tcMar>
+              <w:top w:w="30" w:type="dxa"/>
+              <w:left w:w="0" w:type="dxa"/>
+              <w:bottom w:w="30" w:type="dxa"/>
+              <w:right w:w="0" w:type="dxa"/>
+            </w:tcMar>
+            <w:vAlign w:val="center"/>
+            <w:hideMark/>
+          </w:tcPr>
+          <w:p>
+            <w:pPr>
+              <w:spacing w:after="0"/>
+            </w:pPr>
+            <w:r>
+              <w:t>Dự phòng (Buffer) 3-5 ngày trước deadline nộp bài. Cắt giảm các tính năng phụ (VD: Gửi email, In ấn nâng cao) để tập trung hoàn thiện tính năng chính.</w:t>
+            </w:r>
+          </w:p>
+        </w:tc>
+      </w:tr>
+    </w:tbl>
+    <w:p/>
     <w:sectPr>
       <w:pgSz w:w="12240" w:h="15840"/>
       <w:pgMar w:top="1440" w:right="1800" w:bottom="1440" w:left="1800" w:header="720" w:footer="720" w:gutter="0"/>
@@ -309,6 +2921,56 @@
     </w:sectPr>
   </w:body>
 </w:document>
+</file>
+
+<file path=word/endnotes.xml><?xml version="1.0" encoding="utf-8"?>
+<w:endnotes xmlns:wpc="http://schemas.microsoft.com/office/word/2010/wordprocessingCanvas" xmlns:cx="http://schemas.microsoft.com/office/drawing/2014/chartex" xmlns:cx1="http://schemas.microsoft.com/office/drawing/2015/9/8/chartex" xmlns:cx2="http://schemas.microsoft.com/office/drawing/2015/10/21/chartex" xmlns:cx3="http://schemas.microsoft.com/office/drawing/2016/5/9/chartex" xmlns:cx4="http://schemas.microsoft.com/office/drawing/2016/5/10/chartex" xmlns:cx5="http://schemas.microsoft.com/office/drawing/2016/5/11/chartex" xmlns:cx6="http://schemas.microsoft.com/office/drawing/2016/5/12/chartex" xmlns:cx7="http://schemas.microsoft.com/office/drawing/2016/5/13/chartex" xmlns:cx8="http://schemas.microsoft.com/office/drawing/2016/5/14/chartex" xmlns:mc="http://schemas.openxmlformats.org/markup-compatibility/2006" xmlns:aink="http://schemas.microsoft.com/office/drawing/2016/ink" xmlns:am3d="http://schemas.microsoft.com/office/drawing/2017/model3d" xmlns:o="urn:schemas-microsoft-com:office:office" xmlns:oel="http://schemas.microsoft.com/office/2019/extlst" xmlns:r="http://schemas.openxmlformats.org/officeDocument/2006/relationships" xmlns:m="http://schemas.openxmlformats.org/officeDocument/2006/math" xmlns:v="urn:schemas-microsoft-com:vml" xmlns:wp14="http://schemas.microsoft.com/office/word/2010/wordprocessingDrawing" xmlns:wp="http://schemas.openxmlformats.org/drawingml/2006/wordprocessingDrawing" xmlns:w10="urn:schemas-microsoft-com:office:word" xmlns:w="http://schemas.openxmlformats.org/wordprocessingml/2006/main" xmlns:w14="http://schemas.microsoft.com/office/word/2010/wordml" xmlns:w15="http://schemas.microsoft.com/office/word/2012/wordml" xmlns:w16cex="http://schemas.microsoft.com/office/word/2018/wordml/cex" xmlns:w16cid="http://schemas.microsoft.com/office/word/2016/wordml/cid" xmlns:w16="http://schemas.microsoft.com/office/word/2018/wordml" xmlns:w16du="http://schemas.microsoft.com/office/word/2023/wordml/word16du" xmlns:w16sdtdh="http://schemas.microsoft.com/office/word/2020/wordml/sdtdatahash" xmlns:w16sdtfl="http://schemas.microsoft.com/office/word/2024/wordml/sdtformatlock" xmlns:w16se="http://schemas.microsoft.com/office/word/2015/wordml/symex" xmlns:wpg="http://schemas.microsoft.com/office/word/2010/wordprocessingGroup" xmlns:wpi="http://schemas.microsoft.com/office/word/2010/wordprocessingInk" xmlns:wne="http://schemas.microsoft.com/office/word/2006/wordml" xmlns:wps="http://schemas.microsoft.com/office/word/2010/wordprocessingShape" mc:Ignorable="w14 w15 w16se w16cid w16 w16cex w16sdtdh w16sdtfl w16du wp14">
+  <w:endnote w:type="separator" w:id="-1">
+    <w:p>
+      <w:pPr>
+        <w:spacing w:after="0" w:line="240" w:lineRule="auto"/>
+      </w:pPr>
+      <w:r>
+        <w:separator/>
+      </w:r>
+    </w:p>
+  </w:endnote>
+  <w:endnote w:type="continuationSeparator" w:id="0">
+    <w:p>
+      <w:pPr>
+        <w:spacing w:after="0" w:line="240" w:lineRule="auto"/>
+      </w:pPr>
+      <w:r>
+        <w:continuationSeparator/>
+      </w:r>
+    </w:p>
+  </w:endnote>
+</w:endnotes>
+</file>
+
+<file path=word/footnotes.xml><?xml version="1.0" encoding="utf-8"?>
+<w:footnotes xmlns:wpc="http://schemas.microsoft.com/office/word/2010/wordprocessingCanvas" xmlns:cx="http://schemas.microsoft.com/office/drawing/2014/chartex" xmlns:cx1="http://schemas.microsoft.com/office/drawing/2015/9/8/chartex" xmlns:cx2="http://schemas.microsoft.com/office/drawing/2015/10/21/chartex" xmlns:cx3="http://schemas.microsoft.com/office/drawing/2016/5/9/chartex" xmlns:cx4="http://schemas.microsoft.com/office/drawing/2016/5/10/chartex" xmlns:cx5="http://schemas.microsoft.com/office/drawing/2016/5/11/chartex" xmlns:cx6="http://schemas.microsoft.com/office/drawing/2016/5/12/chartex" xmlns:cx7="http://schemas.microsoft.com/office/drawing/2016/5/13/chartex" xmlns:cx8="http://schemas.microsoft.com/office/drawing/2016/5/14/chartex" xmlns:mc="http://schemas.openxmlformats.org/markup-compatibility/2006" xmlns:aink="http://schemas.microsoft.com/office/drawing/2016/ink" xmlns:am3d="http://schemas.microsoft.com/office/drawing/2017/model3d" xmlns:o="urn:schemas-microsoft-com:office:office" xmlns:oel="http://schemas.microsoft.com/office/2019/extlst" xmlns:r="http://schemas.openxmlformats.org/officeDocument/2006/relationships" xmlns:m="http://schemas.openxmlformats.org/officeDocument/2006/math" xmlns:v="urn:schemas-microsoft-com:vml" xmlns:wp14="http://schemas.microsoft.com/office/word/2010/wordprocessingDrawing" xmlns:wp="http://schemas.openxmlformats.org/drawingml/2006/wordprocessingDrawing" xmlns:w10="urn:schemas-microsoft-com:office:word" xmlns:w="http://schemas.openxmlformats.org/wordprocessingml/2006/main" xmlns:w14="http://schemas.microsoft.com/office/word/2010/wordml" xmlns:w15="http://schemas.microsoft.com/office/word/2012/wordml" xmlns:w16cex="http://schemas.microsoft.com/office/word/2018/wordml/cex" xmlns:w16cid="http://schemas.microsoft.com/office/word/2016/wordml/cid" xmlns:w16="http://schemas.microsoft.com/office/word/2018/wordml" xmlns:w16du="http://schemas.microsoft.com/office/word/2023/wordml/word16du" xmlns:w16sdtdh="http://schemas.microsoft.com/office/word/2020/wordml/sdtdatahash" xmlns:w16sdtfl="http://schemas.microsoft.com/office/word/2024/wordml/sdtformatlock" xmlns:w16se="http://schemas.microsoft.com/office/word/2015/wordml/symex" xmlns:wpg="http://schemas.microsoft.com/office/word/2010/wordprocessingGroup" xmlns:wpi="http://schemas.microsoft.com/office/word/2010/wordprocessingInk" xmlns:wne="http://schemas.microsoft.com/office/word/2006/wordml" xmlns:wps="http://schemas.microsoft.com/office/word/2010/wordprocessingShape" mc:Ignorable="w14 w15 w16se w16cid w16 w16cex w16sdtdh w16sdtfl w16du wp14">
+  <w:footnote w:type="separator" w:id="-1">
+    <w:p>
+      <w:pPr>
+        <w:spacing w:after="0" w:line="240" w:lineRule="auto"/>
+      </w:pPr>
+      <w:r>
+        <w:separator/>
+      </w:r>
+    </w:p>
+  </w:footnote>
+  <w:footnote w:type="continuationSeparator" w:id="0">
+    <w:p>
+      <w:pPr>
+        <w:spacing w:after="0" w:line="240" w:lineRule="auto"/>
+      </w:pPr>
+      <w:r>
+        <w:continuationSeparator/>
+      </w:r>
+    </w:p>
+  </w:footnote>
+</w:footnotes>
 </file>
 
 <file path=word/numbering.xml><?xml version="1.0" encoding="utf-8"?>
@@ -481,6 +3143,859 @@
       </w:pPr>
       <w:rPr>
         <w:rFonts w:ascii="Symbol" w:hAnsi="Symbol" w:hint="default"/>
+      </w:rPr>
+    </w:lvl>
+  </w:abstractNum>
+  <w:abstractNum w:abstractNumId="9" w15:restartNumberingAfterBreak="0">
+    <w:nsid w:val="0B9800D0"/>
+    <w:multiLevelType w:val="hybridMultilevel"/>
+    <w:tmpl w:val="19AC2DBC"/>
+    <w:lvl w:ilvl="0" w:tplc="029455CE">
+      <w:start w:val="1"/>
+      <w:numFmt w:val="decimal"/>
+      <w:lvlText w:val="%1"/>
+      <w:lvlJc w:val="left"/>
+      <w:pPr>
+        <w:ind w:left="720" w:hanging="360"/>
+      </w:pPr>
+      <w:rPr>
+        <w:rFonts w:hint="default"/>
+      </w:rPr>
+    </w:lvl>
+    <w:lvl w:ilvl="1" w:tplc="04090019" w:tentative="1">
+      <w:start w:val="1"/>
+      <w:numFmt w:val="lowerLetter"/>
+      <w:lvlText w:val="%2."/>
+      <w:lvlJc w:val="left"/>
+      <w:pPr>
+        <w:ind w:left="1440" w:hanging="360"/>
+      </w:pPr>
+    </w:lvl>
+    <w:lvl w:ilvl="2" w:tplc="0409001B" w:tentative="1">
+      <w:start w:val="1"/>
+      <w:numFmt w:val="lowerRoman"/>
+      <w:lvlText w:val="%3."/>
+      <w:lvlJc w:val="right"/>
+      <w:pPr>
+        <w:ind w:left="2160" w:hanging="180"/>
+      </w:pPr>
+    </w:lvl>
+    <w:lvl w:ilvl="3" w:tplc="0409000F" w:tentative="1">
+      <w:start w:val="1"/>
+      <w:numFmt w:val="decimal"/>
+      <w:lvlText w:val="%4."/>
+      <w:lvlJc w:val="left"/>
+      <w:pPr>
+        <w:ind w:left="2880" w:hanging="360"/>
+      </w:pPr>
+    </w:lvl>
+    <w:lvl w:ilvl="4" w:tplc="04090019" w:tentative="1">
+      <w:start w:val="1"/>
+      <w:numFmt w:val="lowerLetter"/>
+      <w:lvlText w:val="%5."/>
+      <w:lvlJc w:val="left"/>
+      <w:pPr>
+        <w:ind w:left="3600" w:hanging="360"/>
+      </w:pPr>
+    </w:lvl>
+    <w:lvl w:ilvl="5" w:tplc="0409001B" w:tentative="1">
+      <w:start w:val="1"/>
+      <w:numFmt w:val="lowerRoman"/>
+      <w:lvlText w:val="%6."/>
+      <w:lvlJc w:val="right"/>
+      <w:pPr>
+        <w:ind w:left="4320" w:hanging="180"/>
+      </w:pPr>
+    </w:lvl>
+    <w:lvl w:ilvl="6" w:tplc="0409000F" w:tentative="1">
+      <w:start w:val="1"/>
+      <w:numFmt w:val="decimal"/>
+      <w:lvlText w:val="%7."/>
+      <w:lvlJc w:val="left"/>
+      <w:pPr>
+        <w:ind w:left="5040" w:hanging="360"/>
+      </w:pPr>
+    </w:lvl>
+    <w:lvl w:ilvl="7" w:tplc="04090019" w:tentative="1">
+      <w:start w:val="1"/>
+      <w:numFmt w:val="lowerLetter"/>
+      <w:lvlText w:val="%8."/>
+      <w:lvlJc w:val="left"/>
+      <w:pPr>
+        <w:ind w:left="5760" w:hanging="360"/>
+      </w:pPr>
+    </w:lvl>
+    <w:lvl w:ilvl="8" w:tplc="0409001B" w:tentative="1">
+      <w:start w:val="1"/>
+      <w:numFmt w:val="lowerRoman"/>
+      <w:lvlText w:val="%9."/>
+      <w:lvlJc w:val="right"/>
+      <w:pPr>
+        <w:ind w:left="6480" w:hanging="180"/>
+      </w:pPr>
+    </w:lvl>
+  </w:abstractNum>
+  <w:abstractNum w:abstractNumId="10" w15:restartNumberingAfterBreak="0">
+    <w:nsid w:val="132F14DD"/>
+    <w:multiLevelType w:val="hybridMultilevel"/>
+    <w:tmpl w:val="45089FDA"/>
+    <w:lvl w:ilvl="0" w:tplc="0409000F">
+      <w:start w:val="1"/>
+      <w:numFmt w:val="decimal"/>
+      <w:lvlText w:val="%1."/>
+      <w:lvlJc w:val="left"/>
+      <w:pPr>
+        <w:ind w:left="720" w:hanging="360"/>
+      </w:pPr>
+    </w:lvl>
+    <w:lvl w:ilvl="1" w:tplc="04090019" w:tentative="1">
+      <w:start w:val="1"/>
+      <w:numFmt w:val="lowerLetter"/>
+      <w:lvlText w:val="%2."/>
+      <w:lvlJc w:val="left"/>
+      <w:pPr>
+        <w:ind w:left="1440" w:hanging="360"/>
+      </w:pPr>
+    </w:lvl>
+    <w:lvl w:ilvl="2" w:tplc="0409001B" w:tentative="1">
+      <w:start w:val="1"/>
+      <w:numFmt w:val="lowerRoman"/>
+      <w:lvlText w:val="%3."/>
+      <w:lvlJc w:val="right"/>
+      <w:pPr>
+        <w:ind w:left="2160" w:hanging="180"/>
+      </w:pPr>
+    </w:lvl>
+    <w:lvl w:ilvl="3" w:tplc="0409000F" w:tentative="1">
+      <w:start w:val="1"/>
+      <w:numFmt w:val="decimal"/>
+      <w:lvlText w:val="%4."/>
+      <w:lvlJc w:val="left"/>
+      <w:pPr>
+        <w:ind w:left="2880" w:hanging="360"/>
+      </w:pPr>
+    </w:lvl>
+    <w:lvl w:ilvl="4" w:tplc="04090019" w:tentative="1">
+      <w:start w:val="1"/>
+      <w:numFmt w:val="lowerLetter"/>
+      <w:lvlText w:val="%5."/>
+      <w:lvlJc w:val="left"/>
+      <w:pPr>
+        <w:ind w:left="3600" w:hanging="360"/>
+      </w:pPr>
+    </w:lvl>
+    <w:lvl w:ilvl="5" w:tplc="0409001B" w:tentative="1">
+      <w:start w:val="1"/>
+      <w:numFmt w:val="lowerRoman"/>
+      <w:lvlText w:val="%6."/>
+      <w:lvlJc w:val="right"/>
+      <w:pPr>
+        <w:ind w:left="4320" w:hanging="180"/>
+      </w:pPr>
+    </w:lvl>
+    <w:lvl w:ilvl="6" w:tplc="0409000F" w:tentative="1">
+      <w:start w:val="1"/>
+      <w:numFmt w:val="decimal"/>
+      <w:lvlText w:val="%7."/>
+      <w:lvlJc w:val="left"/>
+      <w:pPr>
+        <w:ind w:left="5040" w:hanging="360"/>
+      </w:pPr>
+    </w:lvl>
+    <w:lvl w:ilvl="7" w:tplc="04090019" w:tentative="1">
+      <w:start w:val="1"/>
+      <w:numFmt w:val="lowerLetter"/>
+      <w:lvlText w:val="%8."/>
+      <w:lvlJc w:val="left"/>
+      <w:pPr>
+        <w:ind w:left="5760" w:hanging="360"/>
+      </w:pPr>
+    </w:lvl>
+    <w:lvl w:ilvl="8" w:tplc="0409001B" w:tentative="1">
+      <w:start w:val="1"/>
+      <w:numFmt w:val="lowerRoman"/>
+      <w:lvlText w:val="%9."/>
+      <w:lvlJc w:val="right"/>
+      <w:pPr>
+        <w:ind w:left="6480" w:hanging="180"/>
+      </w:pPr>
+    </w:lvl>
+  </w:abstractNum>
+  <w:abstractNum w:abstractNumId="11" w15:restartNumberingAfterBreak="0">
+    <w:nsid w:val="18BA43EC"/>
+    <w:multiLevelType w:val="hybridMultilevel"/>
+    <w:tmpl w:val="022C8EB8"/>
+    <w:lvl w:ilvl="0" w:tplc="291EC2C4">
+      <w:start w:val="1"/>
+      <w:numFmt w:val="bullet"/>
+      <w:lvlText w:val=""/>
+      <w:lvlJc w:val="left"/>
+      <w:pPr>
+        <w:ind w:left="720" w:hanging="360"/>
+      </w:pPr>
+      <w:rPr>
+        <w:rFonts w:ascii="Symbol" w:hAnsi="Symbol" w:hint="default"/>
+      </w:rPr>
+    </w:lvl>
+    <w:lvl w:ilvl="1" w:tplc="04090003" w:tentative="1">
+      <w:start w:val="1"/>
+      <w:numFmt w:val="bullet"/>
+      <w:lvlText w:val="o"/>
+      <w:lvlJc w:val="left"/>
+      <w:pPr>
+        <w:ind w:left="1440" w:hanging="360"/>
+      </w:pPr>
+      <w:rPr>
+        <w:rFonts w:ascii="Courier New" w:hAnsi="Courier New" w:cs="Courier New" w:hint="default"/>
+      </w:rPr>
+    </w:lvl>
+    <w:lvl w:ilvl="2" w:tplc="04090005" w:tentative="1">
+      <w:start w:val="1"/>
+      <w:numFmt w:val="bullet"/>
+      <w:lvlText w:val=""/>
+      <w:lvlJc w:val="left"/>
+      <w:pPr>
+        <w:ind w:left="2160" w:hanging="360"/>
+      </w:pPr>
+      <w:rPr>
+        <w:rFonts w:ascii="Wingdings" w:hAnsi="Wingdings" w:hint="default"/>
+      </w:rPr>
+    </w:lvl>
+    <w:lvl w:ilvl="3" w:tplc="04090001" w:tentative="1">
+      <w:start w:val="1"/>
+      <w:numFmt w:val="bullet"/>
+      <w:lvlText w:val=""/>
+      <w:lvlJc w:val="left"/>
+      <w:pPr>
+        <w:ind w:left="2880" w:hanging="360"/>
+      </w:pPr>
+      <w:rPr>
+        <w:rFonts w:ascii="Symbol" w:hAnsi="Symbol" w:hint="default"/>
+      </w:rPr>
+    </w:lvl>
+    <w:lvl w:ilvl="4" w:tplc="04090003" w:tentative="1">
+      <w:start w:val="1"/>
+      <w:numFmt w:val="bullet"/>
+      <w:lvlText w:val="o"/>
+      <w:lvlJc w:val="left"/>
+      <w:pPr>
+        <w:ind w:left="3600" w:hanging="360"/>
+      </w:pPr>
+      <w:rPr>
+        <w:rFonts w:ascii="Courier New" w:hAnsi="Courier New" w:cs="Courier New" w:hint="default"/>
+      </w:rPr>
+    </w:lvl>
+    <w:lvl w:ilvl="5" w:tplc="04090005" w:tentative="1">
+      <w:start w:val="1"/>
+      <w:numFmt w:val="bullet"/>
+      <w:lvlText w:val=""/>
+      <w:lvlJc w:val="left"/>
+      <w:pPr>
+        <w:ind w:left="4320" w:hanging="360"/>
+      </w:pPr>
+      <w:rPr>
+        <w:rFonts w:ascii="Wingdings" w:hAnsi="Wingdings" w:hint="default"/>
+      </w:rPr>
+    </w:lvl>
+    <w:lvl w:ilvl="6" w:tplc="04090001" w:tentative="1">
+      <w:start w:val="1"/>
+      <w:numFmt w:val="bullet"/>
+      <w:lvlText w:val=""/>
+      <w:lvlJc w:val="left"/>
+      <w:pPr>
+        <w:ind w:left="5040" w:hanging="360"/>
+      </w:pPr>
+      <w:rPr>
+        <w:rFonts w:ascii="Symbol" w:hAnsi="Symbol" w:hint="default"/>
+      </w:rPr>
+    </w:lvl>
+    <w:lvl w:ilvl="7" w:tplc="04090003" w:tentative="1">
+      <w:start w:val="1"/>
+      <w:numFmt w:val="bullet"/>
+      <w:lvlText w:val="o"/>
+      <w:lvlJc w:val="left"/>
+      <w:pPr>
+        <w:ind w:left="5760" w:hanging="360"/>
+      </w:pPr>
+      <w:rPr>
+        <w:rFonts w:ascii="Courier New" w:hAnsi="Courier New" w:cs="Courier New" w:hint="default"/>
+      </w:rPr>
+    </w:lvl>
+    <w:lvl w:ilvl="8" w:tplc="04090005" w:tentative="1">
+      <w:start w:val="1"/>
+      <w:numFmt w:val="bullet"/>
+      <w:lvlText w:val=""/>
+      <w:lvlJc w:val="left"/>
+      <w:pPr>
+        <w:ind w:left="6480" w:hanging="360"/>
+      </w:pPr>
+      <w:rPr>
+        <w:rFonts w:ascii="Wingdings" w:hAnsi="Wingdings" w:hint="default"/>
+      </w:rPr>
+    </w:lvl>
+  </w:abstractNum>
+  <w:abstractNum w:abstractNumId="12" w15:restartNumberingAfterBreak="0">
+    <w:nsid w:val="66FC1E23"/>
+    <w:multiLevelType w:val="hybridMultilevel"/>
+    <w:tmpl w:val="B1C201C6"/>
+    <w:lvl w:ilvl="0" w:tplc="291EC2C4">
+      <w:start w:val="1"/>
+      <w:numFmt w:val="bullet"/>
+      <w:lvlText w:val=""/>
+      <w:lvlJc w:val="left"/>
+      <w:pPr>
+        <w:ind w:left="720" w:hanging="360"/>
+      </w:pPr>
+      <w:rPr>
+        <w:rFonts w:ascii="Symbol" w:hAnsi="Symbol" w:hint="default"/>
+      </w:rPr>
+    </w:lvl>
+    <w:lvl w:ilvl="1" w:tplc="04090003" w:tentative="1">
+      <w:start w:val="1"/>
+      <w:numFmt w:val="bullet"/>
+      <w:lvlText w:val="o"/>
+      <w:lvlJc w:val="left"/>
+      <w:pPr>
+        <w:ind w:left="1440" w:hanging="360"/>
+      </w:pPr>
+      <w:rPr>
+        <w:rFonts w:ascii="Courier New" w:hAnsi="Courier New" w:cs="Courier New" w:hint="default"/>
+      </w:rPr>
+    </w:lvl>
+    <w:lvl w:ilvl="2" w:tplc="04090005" w:tentative="1">
+      <w:start w:val="1"/>
+      <w:numFmt w:val="bullet"/>
+      <w:lvlText w:val=""/>
+      <w:lvlJc w:val="left"/>
+      <w:pPr>
+        <w:ind w:left="2160" w:hanging="360"/>
+      </w:pPr>
+      <w:rPr>
+        <w:rFonts w:ascii="Wingdings" w:hAnsi="Wingdings" w:hint="default"/>
+      </w:rPr>
+    </w:lvl>
+    <w:lvl w:ilvl="3" w:tplc="04090001" w:tentative="1">
+      <w:start w:val="1"/>
+      <w:numFmt w:val="bullet"/>
+      <w:lvlText w:val=""/>
+      <w:lvlJc w:val="left"/>
+      <w:pPr>
+        <w:ind w:left="2880" w:hanging="360"/>
+      </w:pPr>
+      <w:rPr>
+        <w:rFonts w:ascii="Symbol" w:hAnsi="Symbol" w:hint="default"/>
+      </w:rPr>
+    </w:lvl>
+    <w:lvl w:ilvl="4" w:tplc="04090003" w:tentative="1">
+      <w:start w:val="1"/>
+      <w:numFmt w:val="bullet"/>
+      <w:lvlText w:val="o"/>
+      <w:lvlJc w:val="left"/>
+      <w:pPr>
+        <w:ind w:left="3600" w:hanging="360"/>
+      </w:pPr>
+      <w:rPr>
+        <w:rFonts w:ascii="Courier New" w:hAnsi="Courier New" w:cs="Courier New" w:hint="default"/>
+      </w:rPr>
+    </w:lvl>
+    <w:lvl w:ilvl="5" w:tplc="04090005" w:tentative="1">
+      <w:start w:val="1"/>
+      <w:numFmt w:val="bullet"/>
+      <w:lvlText w:val=""/>
+      <w:lvlJc w:val="left"/>
+      <w:pPr>
+        <w:ind w:left="4320" w:hanging="360"/>
+      </w:pPr>
+      <w:rPr>
+        <w:rFonts w:ascii="Wingdings" w:hAnsi="Wingdings" w:hint="default"/>
+      </w:rPr>
+    </w:lvl>
+    <w:lvl w:ilvl="6" w:tplc="04090001" w:tentative="1">
+      <w:start w:val="1"/>
+      <w:numFmt w:val="bullet"/>
+      <w:lvlText w:val=""/>
+      <w:lvlJc w:val="left"/>
+      <w:pPr>
+        <w:ind w:left="5040" w:hanging="360"/>
+      </w:pPr>
+      <w:rPr>
+        <w:rFonts w:ascii="Symbol" w:hAnsi="Symbol" w:hint="default"/>
+      </w:rPr>
+    </w:lvl>
+    <w:lvl w:ilvl="7" w:tplc="04090003" w:tentative="1">
+      <w:start w:val="1"/>
+      <w:numFmt w:val="bullet"/>
+      <w:lvlText w:val="o"/>
+      <w:lvlJc w:val="left"/>
+      <w:pPr>
+        <w:ind w:left="5760" w:hanging="360"/>
+      </w:pPr>
+      <w:rPr>
+        <w:rFonts w:ascii="Courier New" w:hAnsi="Courier New" w:cs="Courier New" w:hint="default"/>
+      </w:rPr>
+    </w:lvl>
+    <w:lvl w:ilvl="8" w:tplc="04090005" w:tentative="1">
+      <w:start w:val="1"/>
+      <w:numFmt w:val="bullet"/>
+      <w:lvlText w:val=""/>
+      <w:lvlJc w:val="left"/>
+      <w:pPr>
+        <w:ind w:left="6480" w:hanging="360"/>
+      </w:pPr>
+      <w:rPr>
+        <w:rFonts w:ascii="Wingdings" w:hAnsi="Wingdings" w:hint="default"/>
+      </w:rPr>
+    </w:lvl>
+  </w:abstractNum>
+  <w:abstractNum w:abstractNumId="13" w15:restartNumberingAfterBreak="0">
+    <w:nsid w:val="6B86452F"/>
+    <w:multiLevelType w:val="hybridMultilevel"/>
+    <w:tmpl w:val="CA56B81C"/>
+    <w:lvl w:ilvl="0" w:tplc="291EC2C4">
+      <w:start w:val="1"/>
+      <w:numFmt w:val="bullet"/>
+      <w:lvlText w:val=""/>
+      <w:lvlJc w:val="left"/>
+      <w:pPr>
+        <w:ind w:left="720" w:hanging="360"/>
+      </w:pPr>
+      <w:rPr>
+        <w:rFonts w:ascii="Symbol" w:hAnsi="Symbol" w:hint="default"/>
+      </w:rPr>
+    </w:lvl>
+    <w:lvl w:ilvl="1" w:tplc="04090003" w:tentative="1">
+      <w:start w:val="1"/>
+      <w:numFmt w:val="bullet"/>
+      <w:lvlText w:val="o"/>
+      <w:lvlJc w:val="left"/>
+      <w:pPr>
+        <w:ind w:left="1440" w:hanging="360"/>
+      </w:pPr>
+      <w:rPr>
+        <w:rFonts w:ascii="Courier New" w:hAnsi="Courier New" w:cs="Courier New" w:hint="default"/>
+      </w:rPr>
+    </w:lvl>
+    <w:lvl w:ilvl="2" w:tplc="04090005" w:tentative="1">
+      <w:start w:val="1"/>
+      <w:numFmt w:val="bullet"/>
+      <w:lvlText w:val=""/>
+      <w:lvlJc w:val="left"/>
+      <w:pPr>
+        <w:ind w:left="2160" w:hanging="360"/>
+      </w:pPr>
+      <w:rPr>
+        <w:rFonts w:ascii="Wingdings" w:hAnsi="Wingdings" w:hint="default"/>
+      </w:rPr>
+    </w:lvl>
+    <w:lvl w:ilvl="3" w:tplc="04090001" w:tentative="1">
+      <w:start w:val="1"/>
+      <w:numFmt w:val="bullet"/>
+      <w:lvlText w:val=""/>
+      <w:lvlJc w:val="left"/>
+      <w:pPr>
+        <w:ind w:left="2880" w:hanging="360"/>
+      </w:pPr>
+      <w:rPr>
+        <w:rFonts w:ascii="Symbol" w:hAnsi="Symbol" w:hint="default"/>
+      </w:rPr>
+    </w:lvl>
+    <w:lvl w:ilvl="4" w:tplc="04090003" w:tentative="1">
+      <w:start w:val="1"/>
+      <w:numFmt w:val="bullet"/>
+      <w:lvlText w:val="o"/>
+      <w:lvlJc w:val="left"/>
+      <w:pPr>
+        <w:ind w:left="3600" w:hanging="360"/>
+      </w:pPr>
+      <w:rPr>
+        <w:rFonts w:ascii="Courier New" w:hAnsi="Courier New" w:cs="Courier New" w:hint="default"/>
+      </w:rPr>
+    </w:lvl>
+    <w:lvl w:ilvl="5" w:tplc="04090005" w:tentative="1">
+      <w:start w:val="1"/>
+      <w:numFmt w:val="bullet"/>
+      <w:lvlText w:val=""/>
+      <w:lvlJc w:val="left"/>
+      <w:pPr>
+        <w:ind w:left="4320" w:hanging="360"/>
+      </w:pPr>
+      <w:rPr>
+        <w:rFonts w:ascii="Wingdings" w:hAnsi="Wingdings" w:hint="default"/>
+      </w:rPr>
+    </w:lvl>
+    <w:lvl w:ilvl="6" w:tplc="04090001" w:tentative="1">
+      <w:start w:val="1"/>
+      <w:numFmt w:val="bullet"/>
+      <w:lvlText w:val=""/>
+      <w:lvlJc w:val="left"/>
+      <w:pPr>
+        <w:ind w:left="5040" w:hanging="360"/>
+      </w:pPr>
+      <w:rPr>
+        <w:rFonts w:ascii="Symbol" w:hAnsi="Symbol" w:hint="default"/>
+      </w:rPr>
+    </w:lvl>
+    <w:lvl w:ilvl="7" w:tplc="04090003" w:tentative="1">
+      <w:start w:val="1"/>
+      <w:numFmt w:val="bullet"/>
+      <w:lvlText w:val="o"/>
+      <w:lvlJc w:val="left"/>
+      <w:pPr>
+        <w:ind w:left="5760" w:hanging="360"/>
+      </w:pPr>
+      <w:rPr>
+        <w:rFonts w:ascii="Courier New" w:hAnsi="Courier New" w:cs="Courier New" w:hint="default"/>
+      </w:rPr>
+    </w:lvl>
+    <w:lvl w:ilvl="8" w:tplc="04090005" w:tentative="1">
+      <w:start w:val="1"/>
+      <w:numFmt w:val="bullet"/>
+      <w:lvlText w:val=""/>
+      <w:lvlJc w:val="left"/>
+      <w:pPr>
+        <w:ind w:left="6480" w:hanging="360"/>
+      </w:pPr>
+      <w:rPr>
+        <w:rFonts w:ascii="Wingdings" w:hAnsi="Wingdings" w:hint="default"/>
+      </w:rPr>
+    </w:lvl>
+  </w:abstractNum>
+  <w:abstractNum w:abstractNumId="14" w15:restartNumberingAfterBreak="0">
+    <w:nsid w:val="71576A36"/>
+    <w:multiLevelType w:val="hybridMultilevel"/>
+    <w:tmpl w:val="EFF4F004"/>
+    <w:lvl w:ilvl="0" w:tplc="291EC2C4">
+      <w:start w:val="1"/>
+      <w:numFmt w:val="bullet"/>
+      <w:lvlText w:val=""/>
+      <w:lvlJc w:val="left"/>
+      <w:pPr>
+        <w:ind w:left="720" w:hanging="360"/>
+      </w:pPr>
+      <w:rPr>
+        <w:rFonts w:ascii="Symbol" w:hAnsi="Symbol" w:hint="default"/>
+      </w:rPr>
+    </w:lvl>
+    <w:lvl w:ilvl="1" w:tplc="04090003" w:tentative="1">
+      <w:start w:val="1"/>
+      <w:numFmt w:val="bullet"/>
+      <w:lvlText w:val="o"/>
+      <w:lvlJc w:val="left"/>
+      <w:pPr>
+        <w:ind w:left="1440" w:hanging="360"/>
+      </w:pPr>
+      <w:rPr>
+        <w:rFonts w:ascii="Courier New" w:hAnsi="Courier New" w:cs="Courier New" w:hint="default"/>
+      </w:rPr>
+    </w:lvl>
+    <w:lvl w:ilvl="2" w:tplc="04090005" w:tentative="1">
+      <w:start w:val="1"/>
+      <w:numFmt w:val="bullet"/>
+      <w:lvlText w:val=""/>
+      <w:lvlJc w:val="left"/>
+      <w:pPr>
+        <w:ind w:left="2160" w:hanging="360"/>
+      </w:pPr>
+      <w:rPr>
+        <w:rFonts w:ascii="Wingdings" w:hAnsi="Wingdings" w:hint="default"/>
+      </w:rPr>
+    </w:lvl>
+    <w:lvl w:ilvl="3" w:tplc="04090001" w:tentative="1">
+      <w:start w:val="1"/>
+      <w:numFmt w:val="bullet"/>
+      <w:lvlText w:val=""/>
+      <w:lvlJc w:val="left"/>
+      <w:pPr>
+        <w:ind w:left="2880" w:hanging="360"/>
+      </w:pPr>
+      <w:rPr>
+        <w:rFonts w:ascii="Symbol" w:hAnsi="Symbol" w:hint="default"/>
+      </w:rPr>
+    </w:lvl>
+    <w:lvl w:ilvl="4" w:tplc="04090003" w:tentative="1">
+      <w:start w:val="1"/>
+      <w:numFmt w:val="bullet"/>
+      <w:lvlText w:val="o"/>
+      <w:lvlJc w:val="left"/>
+      <w:pPr>
+        <w:ind w:left="3600" w:hanging="360"/>
+      </w:pPr>
+      <w:rPr>
+        <w:rFonts w:ascii="Courier New" w:hAnsi="Courier New" w:cs="Courier New" w:hint="default"/>
+      </w:rPr>
+    </w:lvl>
+    <w:lvl w:ilvl="5" w:tplc="04090005" w:tentative="1">
+      <w:start w:val="1"/>
+      <w:numFmt w:val="bullet"/>
+      <w:lvlText w:val=""/>
+      <w:lvlJc w:val="left"/>
+      <w:pPr>
+        <w:ind w:left="4320" w:hanging="360"/>
+      </w:pPr>
+      <w:rPr>
+        <w:rFonts w:ascii="Wingdings" w:hAnsi="Wingdings" w:hint="default"/>
+      </w:rPr>
+    </w:lvl>
+    <w:lvl w:ilvl="6" w:tplc="04090001" w:tentative="1">
+      <w:start w:val="1"/>
+      <w:numFmt w:val="bullet"/>
+      <w:lvlText w:val=""/>
+      <w:lvlJc w:val="left"/>
+      <w:pPr>
+        <w:ind w:left="5040" w:hanging="360"/>
+      </w:pPr>
+      <w:rPr>
+        <w:rFonts w:ascii="Symbol" w:hAnsi="Symbol" w:hint="default"/>
+      </w:rPr>
+    </w:lvl>
+    <w:lvl w:ilvl="7" w:tplc="04090003" w:tentative="1">
+      <w:start w:val="1"/>
+      <w:numFmt w:val="bullet"/>
+      <w:lvlText w:val="o"/>
+      <w:lvlJc w:val="left"/>
+      <w:pPr>
+        <w:ind w:left="5760" w:hanging="360"/>
+      </w:pPr>
+      <w:rPr>
+        <w:rFonts w:ascii="Courier New" w:hAnsi="Courier New" w:cs="Courier New" w:hint="default"/>
+      </w:rPr>
+    </w:lvl>
+    <w:lvl w:ilvl="8" w:tplc="04090005" w:tentative="1">
+      <w:start w:val="1"/>
+      <w:numFmt w:val="bullet"/>
+      <w:lvlText w:val=""/>
+      <w:lvlJc w:val="left"/>
+      <w:pPr>
+        <w:ind w:left="6480" w:hanging="360"/>
+      </w:pPr>
+      <w:rPr>
+        <w:rFonts w:ascii="Wingdings" w:hAnsi="Wingdings" w:hint="default"/>
+      </w:rPr>
+    </w:lvl>
+  </w:abstractNum>
+  <w:abstractNum w:abstractNumId="15" w15:restartNumberingAfterBreak="0">
+    <w:nsid w:val="75CA1B23"/>
+    <w:multiLevelType w:val="hybridMultilevel"/>
+    <w:tmpl w:val="A882FCC2"/>
+    <w:lvl w:ilvl="0" w:tplc="291EC2C4">
+      <w:start w:val="1"/>
+      <w:numFmt w:val="bullet"/>
+      <w:lvlText w:val=""/>
+      <w:lvlJc w:val="left"/>
+      <w:pPr>
+        <w:ind w:left="720" w:hanging="360"/>
+      </w:pPr>
+      <w:rPr>
+        <w:rFonts w:ascii="Symbol" w:hAnsi="Symbol" w:hint="default"/>
+      </w:rPr>
+    </w:lvl>
+    <w:lvl w:ilvl="1" w:tplc="04090003" w:tentative="1">
+      <w:start w:val="1"/>
+      <w:numFmt w:val="bullet"/>
+      <w:lvlText w:val="o"/>
+      <w:lvlJc w:val="left"/>
+      <w:pPr>
+        <w:ind w:left="1440" w:hanging="360"/>
+      </w:pPr>
+      <w:rPr>
+        <w:rFonts w:ascii="Courier New" w:hAnsi="Courier New" w:cs="Courier New" w:hint="default"/>
+      </w:rPr>
+    </w:lvl>
+    <w:lvl w:ilvl="2" w:tplc="04090005" w:tentative="1">
+      <w:start w:val="1"/>
+      <w:numFmt w:val="bullet"/>
+      <w:lvlText w:val=""/>
+      <w:lvlJc w:val="left"/>
+      <w:pPr>
+        <w:ind w:left="2160" w:hanging="360"/>
+      </w:pPr>
+      <w:rPr>
+        <w:rFonts w:ascii="Wingdings" w:hAnsi="Wingdings" w:hint="default"/>
+      </w:rPr>
+    </w:lvl>
+    <w:lvl w:ilvl="3" w:tplc="04090001" w:tentative="1">
+      <w:start w:val="1"/>
+      <w:numFmt w:val="bullet"/>
+      <w:lvlText w:val=""/>
+      <w:lvlJc w:val="left"/>
+      <w:pPr>
+        <w:ind w:left="2880" w:hanging="360"/>
+      </w:pPr>
+      <w:rPr>
+        <w:rFonts w:ascii="Symbol" w:hAnsi="Symbol" w:hint="default"/>
+      </w:rPr>
+    </w:lvl>
+    <w:lvl w:ilvl="4" w:tplc="04090003" w:tentative="1">
+      <w:start w:val="1"/>
+      <w:numFmt w:val="bullet"/>
+      <w:lvlText w:val="o"/>
+      <w:lvlJc w:val="left"/>
+      <w:pPr>
+        <w:ind w:left="3600" w:hanging="360"/>
+      </w:pPr>
+      <w:rPr>
+        <w:rFonts w:ascii="Courier New" w:hAnsi="Courier New" w:cs="Courier New" w:hint="default"/>
+      </w:rPr>
+    </w:lvl>
+    <w:lvl w:ilvl="5" w:tplc="04090005" w:tentative="1">
+      <w:start w:val="1"/>
+      <w:numFmt w:val="bullet"/>
+      <w:lvlText w:val=""/>
+      <w:lvlJc w:val="left"/>
+      <w:pPr>
+        <w:ind w:left="4320" w:hanging="360"/>
+      </w:pPr>
+      <w:rPr>
+        <w:rFonts w:ascii="Wingdings" w:hAnsi="Wingdings" w:hint="default"/>
+      </w:rPr>
+    </w:lvl>
+    <w:lvl w:ilvl="6" w:tplc="04090001" w:tentative="1">
+      <w:start w:val="1"/>
+      <w:numFmt w:val="bullet"/>
+      <w:lvlText w:val=""/>
+      <w:lvlJc w:val="left"/>
+      <w:pPr>
+        <w:ind w:left="5040" w:hanging="360"/>
+      </w:pPr>
+      <w:rPr>
+        <w:rFonts w:ascii="Symbol" w:hAnsi="Symbol" w:hint="default"/>
+      </w:rPr>
+    </w:lvl>
+    <w:lvl w:ilvl="7" w:tplc="04090003" w:tentative="1">
+      <w:start w:val="1"/>
+      <w:numFmt w:val="bullet"/>
+      <w:lvlText w:val="o"/>
+      <w:lvlJc w:val="left"/>
+      <w:pPr>
+        <w:ind w:left="5760" w:hanging="360"/>
+      </w:pPr>
+      <w:rPr>
+        <w:rFonts w:ascii="Courier New" w:hAnsi="Courier New" w:cs="Courier New" w:hint="default"/>
+      </w:rPr>
+    </w:lvl>
+    <w:lvl w:ilvl="8" w:tplc="04090005" w:tentative="1">
+      <w:start w:val="1"/>
+      <w:numFmt w:val="bullet"/>
+      <w:lvlText w:val=""/>
+      <w:lvlJc w:val="left"/>
+      <w:pPr>
+        <w:ind w:left="6480" w:hanging="360"/>
+      </w:pPr>
+      <w:rPr>
+        <w:rFonts w:ascii="Wingdings" w:hAnsi="Wingdings" w:hint="default"/>
+      </w:rPr>
+    </w:lvl>
+  </w:abstractNum>
+  <w:abstractNum w:abstractNumId="16" w15:restartNumberingAfterBreak="0">
+    <w:nsid w:val="77B65F37"/>
+    <w:multiLevelType w:val="hybridMultilevel"/>
+    <w:tmpl w:val="181897A2"/>
+    <w:lvl w:ilvl="0" w:tplc="291EC2C4">
+      <w:start w:val="1"/>
+      <w:numFmt w:val="bullet"/>
+      <w:lvlText w:val=""/>
+      <w:lvlJc w:val="left"/>
+      <w:pPr>
+        <w:ind w:left="720" w:hanging="360"/>
+      </w:pPr>
+      <w:rPr>
+        <w:rFonts w:ascii="Symbol" w:hAnsi="Symbol" w:hint="default"/>
+      </w:rPr>
+    </w:lvl>
+    <w:lvl w:ilvl="1" w:tplc="04090003" w:tentative="1">
+      <w:start w:val="1"/>
+      <w:numFmt w:val="bullet"/>
+      <w:lvlText w:val="o"/>
+      <w:lvlJc w:val="left"/>
+      <w:pPr>
+        <w:ind w:left="1440" w:hanging="360"/>
+      </w:pPr>
+      <w:rPr>
+        <w:rFonts w:ascii="Courier New" w:hAnsi="Courier New" w:cs="Courier New" w:hint="default"/>
+      </w:rPr>
+    </w:lvl>
+    <w:lvl w:ilvl="2" w:tplc="04090005" w:tentative="1">
+      <w:start w:val="1"/>
+      <w:numFmt w:val="bullet"/>
+      <w:lvlText w:val=""/>
+      <w:lvlJc w:val="left"/>
+      <w:pPr>
+        <w:ind w:left="2160" w:hanging="360"/>
+      </w:pPr>
+      <w:rPr>
+        <w:rFonts w:ascii="Wingdings" w:hAnsi="Wingdings" w:hint="default"/>
+      </w:rPr>
+    </w:lvl>
+    <w:lvl w:ilvl="3" w:tplc="04090001" w:tentative="1">
+      <w:start w:val="1"/>
+      <w:numFmt w:val="bullet"/>
+      <w:lvlText w:val=""/>
+      <w:lvlJc w:val="left"/>
+      <w:pPr>
+        <w:ind w:left="2880" w:hanging="360"/>
+      </w:pPr>
+      <w:rPr>
+        <w:rFonts w:ascii="Symbol" w:hAnsi="Symbol" w:hint="default"/>
+      </w:rPr>
+    </w:lvl>
+    <w:lvl w:ilvl="4" w:tplc="04090003" w:tentative="1">
+      <w:start w:val="1"/>
+      <w:numFmt w:val="bullet"/>
+      <w:lvlText w:val="o"/>
+      <w:lvlJc w:val="left"/>
+      <w:pPr>
+        <w:ind w:left="3600" w:hanging="360"/>
+      </w:pPr>
+      <w:rPr>
+        <w:rFonts w:ascii="Courier New" w:hAnsi="Courier New" w:cs="Courier New" w:hint="default"/>
+      </w:rPr>
+    </w:lvl>
+    <w:lvl w:ilvl="5" w:tplc="04090005" w:tentative="1">
+      <w:start w:val="1"/>
+      <w:numFmt w:val="bullet"/>
+      <w:lvlText w:val=""/>
+      <w:lvlJc w:val="left"/>
+      <w:pPr>
+        <w:ind w:left="4320" w:hanging="360"/>
+      </w:pPr>
+      <w:rPr>
+        <w:rFonts w:ascii="Wingdings" w:hAnsi="Wingdings" w:hint="default"/>
+      </w:rPr>
+    </w:lvl>
+    <w:lvl w:ilvl="6" w:tplc="04090001" w:tentative="1">
+      <w:start w:val="1"/>
+      <w:numFmt w:val="bullet"/>
+      <w:lvlText w:val=""/>
+      <w:lvlJc w:val="left"/>
+      <w:pPr>
+        <w:ind w:left="5040" w:hanging="360"/>
+      </w:pPr>
+      <w:rPr>
+        <w:rFonts w:ascii="Symbol" w:hAnsi="Symbol" w:hint="default"/>
+      </w:rPr>
+    </w:lvl>
+    <w:lvl w:ilvl="7" w:tplc="04090003" w:tentative="1">
+      <w:start w:val="1"/>
+      <w:numFmt w:val="bullet"/>
+      <w:lvlText w:val="o"/>
+      <w:lvlJc w:val="left"/>
+      <w:pPr>
+        <w:ind w:left="5760" w:hanging="360"/>
+      </w:pPr>
+      <w:rPr>
+        <w:rFonts w:ascii="Courier New" w:hAnsi="Courier New" w:cs="Courier New" w:hint="default"/>
+      </w:rPr>
+    </w:lvl>
+    <w:lvl w:ilvl="8" w:tplc="04090005" w:tentative="1">
+      <w:start w:val="1"/>
+      <w:numFmt w:val="bullet"/>
+      <w:lvlText w:val=""/>
+      <w:lvlJc w:val="left"/>
+      <w:pPr>
+        <w:ind w:left="6480" w:hanging="360"/>
+      </w:pPr>
+      <w:rPr>
+        <w:rFonts w:ascii="Wingdings" w:hAnsi="Wingdings" w:hint="default"/>
       </w:rPr>
     </w:lvl>
   </w:abstractNum>
@@ -510,6 +4025,30 @@
   </w:num>
   <w:num w:numId="9" w16cid:durableId="1675305561">
     <w:abstractNumId w:val="0"/>
+  </w:num>
+  <w:num w:numId="10" w16cid:durableId="1436291910">
+    <w:abstractNumId w:val="10"/>
+  </w:num>
+  <w:num w:numId="11" w16cid:durableId="1238903019">
+    <w:abstractNumId w:val="9"/>
+  </w:num>
+  <w:num w:numId="12" w16cid:durableId="971205601">
+    <w:abstractNumId w:val="12"/>
+  </w:num>
+  <w:num w:numId="13" w16cid:durableId="1993678455">
+    <w:abstractNumId w:val="13"/>
+  </w:num>
+  <w:num w:numId="14" w16cid:durableId="797838813">
+    <w:abstractNumId w:val="16"/>
+  </w:num>
+  <w:num w:numId="15" w16cid:durableId="1943368807">
+    <w:abstractNumId w:val="14"/>
+  </w:num>
+  <w:num w:numId="16" w16cid:durableId="1317612910">
+    <w:abstractNumId w:val="11"/>
+  </w:num>
+  <w:num w:numId="17" w16cid:durableId="1966694582">
+    <w:abstractNumId w:val="15"/>
   </w:num>
 </w:numbering>
 </file>

</xml_diff>

<commit_message>
cập nhật tài liệu
+lịch trình
+đặc tả yêu cầu
+cập nhật kế hoạch
</commit_message>
<xml_diff>
--- a/docs/kế hoạch.docx
+++ b/docs/kế hoạch.docx
@@ -7,37 +7,7 @@
         <w:pStyle w:val="Heading1"/>
       </w:pPr>
       <w:r>
-        <w:t>XÂY D</w:t>
-      </w:r>
-      <w:r>
-        <w:t>Ự</w:t>
-      </w:r>
-      <w:r>
-        <w:t>NG K</w:t>
-      </w:r>
-      <w:r>
-        <w:t>Ế</w:t>
-      </w:r>
-      <w:r>
-        <w:t xml:space="preserve"> HO</w:t>
-      </w:r>
-      <w:r>
-        <w:t>Ạ</w:t>
-      </w:r>
-      <w:r>
-        <w:t>CH QU</w:t>
-      </w:r>
-      <w:r>
-        <w:t>Ả</w:t>
-      </w:r>
-      <w:r>
-        <w:t>N LÝ D</w:t>
-      </w:r>
-      <w:r>
-        <w:t>Ự</w:t>
-      </w:r>
-      <w:r>
-        <w:t xml:space="preserve"> ÁN</w:t>
+        <w:t>XÂY DỰNG KẾ HOẠCH QUẢN LÝ DỰ ÁN</w:t>
       </w:r>
     </w:p>
     <w:p>
@@ -45,13 +15,7 @@
         <w:pStyle w:val="Heading2"/>
       </w:pPr>
       <w:r>
-        <w:t>Tên d</w:t>
-      </w:r>
-      <w:r>
-        <w:t>ự</w:t>
-      </w:r>
-      <w:r>
-        <w:t xml:space="preserve"> án</w:t>
+        <w:t>Tên dự án</w:t>
       </w:r>
     </w:p>
     <w:p>
@@ -73,30 +37,12 @@
         <w:pStyle w:val="Heading2"/>
       </w:pPr>
       <w:r>
-        <w:t>1. M</w:t>
-      </w:r>
-      <w:r>
-        <w:t>ụ</w:t>
-      </w:r>
-      <w:r>
-        <w:t>c tiêu d</w:t>
-      </w:r>
-      <w:r>
-        <w:t>ự</w:t>
-      </w:r>
-      <w:r>
-        <w:t xml:space="preserve"> án</w:t>
+        <w:t>1. Mục tiêu dự án</w:t>
       </w:r>
     </w:p>
     <w:p>
       <w:r>
-        <w:t>- M</w:t>
-      </w:r>
-      <w:r>
-        <w:t>ụ</w:t>
-      </w:r>
-      <w:r>
-        <w:t>c tiêu chính:</w:t>
+        <w:t>- Mục tiêu chính:</w:t>
       </w:r>
       <w:r>
         <w:t xml:space="preserve"> </w:t>
@@ -113,19 +59,7 @@
     </w:p>
     <w:p>
       <w:r>
-        <w:t>- L</w:t>
-      </w:r>
-      <w:r>
-        <w:t>ợ</w:t>
-      </w:r>
-      <w:r>
-        <w:t>i ích mong đ</w:t>
-      </w:r>
-      <w:r>
-        <w:t>ợ</w:t>
-      </w:r>
-      <w:r>
-        <w:t>i:</w:t>
+        <w:t>- Lợi ích mong đợi:</w:t>
       </w:r>
     </w:p>
     <w:p>
@@ -169,45 +103,12 @@
         <w:pStyle w:val="Heading2"/>
       </w:pPr>
       <w:r>
-        <w:t>2</w:t>
-      </w:r>
-      <w:r>
-        <w:t>. Ph</w:t>
-      </w:r>
-      <w:r>
-        <w:t>ạ</w:t>
-      </w:r>
-      <w:r>
-        <w:t>m vi d</w:t>
-      </w:r>
-      <w:r>
-        <w:t>ự</w:t>
-      </w:r>
-      <w:r>
-        <w:t xml:space="preserve"> án</w:t>
+        <w:t>2. Phạm vi dự án</w:t>
       </w:r>
     </w:p>
     <w:p>
       <w:r>
-        <w:t>- S</w:t>
-      </w:r>
-      <w:r>
-        <w:t>ả</w:t>
-      </w:r>
-      <w:r>
-        <w:t>n ph</w:t>
-      </w:r>
-      <w:r>
-        <w:t>ẩ</w:t>
-      </w:r>
-      <w:r>
-        <w:t>m t</w:t>
-      </w:r>
-      <w:r>
-        <w:t>ạ</w:t>
-      </w:r>
-      <w:r>
-        <w:t xml:space="preserve">o ra: </w:t>
+        <w:t xml:space="preserve">- Sản phẩm tạo ra: </w:t>
       </w:r>
     </w:p>
     <w:p>
@@ -248,16 +149,7 @@
     </w:p>
     <w:p>
       <w:r>
-        <w:t>-</w:t>
-      </w:r>
-      <w:r>
-        <w:t xml:space="preserve"> Các ch</w:t>
-      </w:r>
-      <w:r>
-        <w:t>ứ</w:t>
-      </w:r>
-      <w:r>
-        <w:t xml:space="preserve">c năng chính: </w:t>
+        <w:t xml:space="preserve">- Các chức năng chính: </w:t>
       </w:r>
     </w:p>
     <w:p>
@@ -325,22 +217,7 @@
         <w:pStyle w:val="Heading2"/>
       </w:pPr>
       <w:r>
-        <w:t>3</w:t>
-      </w:r>
-      <w:r>
-        <w:t>. L</w:t>
-      </w:r>
-      <w:r>
-        <w:t>ậ</w:t>
-      </w:r>
-      <w:r>
-        <w:t>p l</w:t>
-      </w:r>
-      <w:r>
-        <w:t>ị</w:t>
-      </w:r>
-      <w:r>
-        <w:t>ch trình</w:t>
+        <w:t>3. Lập lịch trình</w:t>
       </w:r>
     </w:p>
     <w:tbl>
@@ -353,10 +230,10 @@
         <w:tblLook w:val="04A0" w:firstRow="1" w:lastRow="0" w:firstColumn="1" w:lastColumn="0" w:noHBand="0" w:noVBand="1"/>
       </w:tblPr>
       <w:tblGrid>
-        <w:gridCol w:w="3552"/>
-        <w:gridCol w:w="1611"/>
-        <w:gridCol w:w="1734"/>
-        <w:gridCol w:w="1727"/>
+        <w:gridCol w:w="3507"/>
+        <w:gridCol w:w="2280"/>
+        <w:gridCol w:w="1422"/>
+        <w:gridCol w:w="1415"/>
       </w:tblGrid>
       <w:tr>
         <w:trPr>
@@ -647,6 +524,9 @@
             <w:r>
               <w:t>Ngôn, Kiệt</w:t>
             </w:r>
+            <w:r>
+              <w:t>, Khoa</w:t>
+            </w:r>
           </w:p>
         </w:tc>
         <w:tc>
@@ -733,7 +613,13 @@
               <w:spacing w:after="0"/>
             </w:pPr>
             <w:r>
-              <w:t>Lập trình (Code các chức năng chính)</w:t>
+              <w:t xml:space="preserve">Lập trình (Code </w:t>
+            </w:r>
+            <w:r>
+              <w:t xml:space="preserve">giao diện </w:t>
+            </w:r>
+            <w:r>
+              <w:t>các chức năng chính)</w:t>
             </w:r>
           </w:p>
         </w:tc>
@@ -761,7 +647,13 @@
               <w:jc w:val="center"/>
             </w:pPr>
             <w:r>
+              <w:t xml:space="preserve">Vinh Huy, Nghĩa, </w:t>
+            </w:r>
+            <w:r>
               <w:t>G</w:t>
+            </w:r>
+            <w:r>
+              <w:t xml:space="preserve">ia </w:t>
             </w:r>
             <w:r>
               <w:t>H</w:t>
@@ -1012,7 +904,7 @@
               <w:jc w:val="center"/>
             </w:pPr>
             <w:r>
-              <w:t>Khoa</w:t>
+              <w:t>Khanh</w:t>
             </w:r>
           </w:p>
         </w:tc>
@@ -1086,21 +978,12 @@
         <w:pStyle w:val="Heading2"/>
       </w:pPr>
       <w:r>
-        <w:t>4</w:t>
-      </w:r>
-      <w:r>
-        <w:t>. Ngân sách</w:t>
+        <w:t>4. Ngân sách</w:t>
       </w:r>
     </w:p>
     <w:p>
       <w:r>
-        <w:t>- Nhân s</w:t>
-      </w:r>
-      <w:r>
-        <w:t>ự</w:t>
-      </w:r>
-      <w:r>
-        <w:t xml:space="preserve">: </w:t>
+        <w:t xml:space="preserve">- Nhân sự: </w:t>
       </w:r>
       <w:r>
         <w:t>100 triệu</w:t>
@@ -1111,19 +994,7 @@
     </w:p>
     <w:p>
       <w:r>
-        <w:t>- Thi</w:t>
-      </w:r>
-      <w:r>
-        <w:t>ế</w:t>
-      </w:r>
-      <w:r>
-        <w:t>t b</w:t>
-      </w:r>
-      <w:r>
-        <w:t>ị</w:t>
-      </w:r>
-      <w:r>
-        <w:t>:</w:t>
+        <w:t>- Thiết bị:</w:t>
       </w:r>
       <w:r>
         <w:t xml:space="preserve"> </w:t>
@@ -1137,25 +1008,7 @@
     </w:p>
     <w:p>
       <w:r>
-        <w:t>- Công c</w:t>
-      </w:r>
-      <w:r>
-        <w:t>ụ</w:t>
-      </w:r>
-      <w:r>
-        <w:t xml:space="preserve"> ph</w:t>
-      </w:r>
-      <w:r>
-        <w:t>ầ</w:t>
-      </w:r>
-      <w:r>
-        <w:t>n m</w:t>
-      </w:r>
-      <w:r>
-        <w:t>ề</w:t>
-      </w:r>
-      <w:r>
-        <w:t xml:space="preserve">m: </w:t>
+        <w:t xml:space="preserve">- Công cụ phần mềm: </w:t>
       </w:r>
       <w:r>
         <w:t>Word, Excel, Visual</w:t>
@@ -1189,48 +1042,12 @@
         <w:pStyle w:val="Heading2"/>
       </w:pPr>
       <w:r>
-        <w:t>5. Qu</w:t>
-      </w:r>
-      <w:r>
-        <w:t>ả</w:t>
-      </w:r>
-      <w:r>
-        <w:t>n lý ch</w:t>
-      </w:r>
-      <w:r>
-        <w:t>ấ</w:t>
-      </w:r>
-      <w:r>
-        <w:t>t lư</w:t>
-      </w:r>
-      <w:r>
-        <w:t>ợ</w:t>
-      </w:r>
-      <w:r>
-        <w:t>ng</w:t>
+        <w:t>5. Quản lý chất lượng</w:t>
       </w:r>
     </w:p>
     <w:p>
       <w:r>
-        <w:t>- Tiêu chu</w:t>
-      </w:r>
-      <w:r>
-        <w:t>ẩ</w:t>
-      </w:r>
-      <w:r>
-        <w:t>n ch</w:t>
-      </w:r>
-      <w:r>
-        <w:t>ấ</w:t>
-      </w:r>
-      <w:r>
-        <w:t>t lư</w:t>
-      </w:r>
-      <w:r>
-        <w:t>ợ</w:t>
-      </w:r>
-      <w:r>
-        <w:t xml:space="preserve">ng: </w:t>
+        <w:t xml:space="preserve">- Tiêu chuẩn chất lượng: </w:t>
       </w:r>
     </w:p>
     <w:p>
@@ -1271,22 +1088,7 @@
     </w:p>
     <w:p>
       <w:r>
-        <w:t>-</w:t>
-      </w:r>
-      <w:r>
-        <w:t xml:space="preserve"> Phương pháp ki</w:t>
-      </w:r>
-      <w:r>
-        <w:t>ể</w:t>
-      </w:r>
-      <w:r>
-        <w:t>m th</w:t>
-      </w:r>
-      <w:r>
-        <w:t>ử</w:t>
-      </w:r>
-      <w:r>
-        <w:t xml:space="preserve">: </w:t>
+        <w:t xml:space="preserve">- Phương pháp kiểm thử: </w:t>
       </w:r>
     </w:p>
     <w:p>
@@ -1330,22 +1132,7 @@
         <w:pStyle w:val="Heading2"/>
       </w:pPr>
       <w:r>
-        <w:t>6</w:t>
-      </w:r>
-      <w:r>
-        <w:t>. Ngu</w:t>
-      </w:r>
-      <w:r>
-        <w:t>ồ</w:t>
-      </w:r>
-      <w:r>
-        <w:t>n l</w:t>
-      </w:r>
-      <w:r>
-        <w:t>ự</w:t>
-      </w:r>
-      <w:r>
-        <w:t>c</w:t>
+        <w:t>6. Nguồn lực</w:t>
       </w:r>
     </w:p>
     <w:tbl>
@@ -1683,13 +1470,7 @@
               <w:spacing w:before="100" w:after="100"/>
             </w:pPr>
             <w:r>
-              <w:t>UI/UX</w:t>
-            </w:r>
-            <w:r>
-              <w:t xml:space="preserve"> </w:t>
-            </w:r>
-            <w:r>
-              <w:t>Designer</w:t>
+              <w:t>UI/UX Designer</w:t>
             </w:r>
           </w:p>
         </w:tc>
@@ -1710,6 +1491,90 @@
             </w:tcMar>
             <w:vAlign w:val="center"/>
             <w:hideMark/>
+          </w:tcPr>
+          <w:p>
+            <w:pPr>
+              <w:spacing w:before="100" w:after="100"/>
+            </w:pPr>
+            <w:r>
+              <w:t>Thiết kế giao diện người dùng, trải nghiệm người dùng.</w:t>
+            </w:r>
+          </w:p>
+        </w:tc>
+      </w:tr>
+      <w:tr>
+        <w:trPr>
+          <w:trHeight w:val="315"/>
+        </w:trPr>
+        <w:tc>
+          <w:tcPr>
+            <w:tcW w:w="1072" w:type="dxa"/>
+            <w:tcBorders>
+              <w:top w:val="single" w:sz="6" w:space="0" w:color="CCCCCC"/>
+              <w:left w:val="single" w:sz="6" w:space="0" w:color="CCCCCC"/>
+              <w:bottom w:val="single" w:sz="6" w:space="0" w:color="CCCCCC"/>
+              <w:right w:val="single" w:sz="6" w:space="0" w:color="CCCCCC"/>
+            </w:tcBorders>
+            <w:tcMar>
+              <w:top w:w="30" w:type="dxa"/>
+              <w:left w:w="45" w:type="dxa"/>
+              <w:bottom w:w="30" w:type="dxa"/>
+              <w:right w:w="45" w:type="dxa"/>
+            </w:tcMar>
+            <w:vAlign w:val="center"/>
+          </w:tcPr>
+          <w:p>
+            <w:pPr>
+              <w:spacing w:before="100" w:after="100"/>
+              <w:jc w:val="center"/>
+            </w:pPr>
+            <w:r>
+              <w:t>Khoa</w:t>
+            </w:r>
+          </w:p>
+        </w:tc>
+        <w:tc>
+          <w:tcPr>
+            <w:tcW w:w="2070" w:type="dxa"/>
+            <w:tcBorders>
+              <w:top w:val="single" w:sz="6" w:space="0" w:color="CCCCCC"/>
+              <w:left w:val="single" w:sz="6" w:space="0" w:color="CCCCCC"/>
+              <w:bottom w:val="single" w:sz="6" w:space="0" w:color="CCCCCC"/>
+              <w:right w:val="single" w:sz="6" w:space="0" w:color="CCCCCC"/>
+            </w:tcBorders>
+            <w:tcMar>
+              <w:top w:w="30" w:type="dxa"/>
+              <w:left w:w="45" w:type="dxa"/>
+              <w:bottom w:w="30" w:type="dxa"/>
+              <w:right w:w="45" w:type="dxa"/>
+            </w:tcMar>
+            <w:vAlign w:val="center"/>
+          </w:tcPr>
+          <w:p>
+            <w:pPr>
+              <w:spacing w:before="100" w:after="100"/>
+            </w:pPr>
+            <w:r>
+              <w:t>UI/UX Designer</w:t>
+            </w:r>
+          </w:p>
+        </w:tc>
+        <w:tc>
+          <w:tcPr>
+            <w:tcW w:w="5482" w:type="dxa"/>
+            <w:tcBorders>
+              <w:top w:val="single" w:sz="6" w:space="0" w:color="CCCCCC"/>
+              <w:left w:val="single" w:sz="6" w:space="0" w:color="CCCCCC"/>
+              <w:bottom w:val="single" w:sz="6" w:space="0" w:color="CCCCCC"/>
+              <w:right w:val="single" w:sz="6" w:space="0" w:color="CCCCCC"/>
+            </w:tcBorders>
+            <w:tcMar>
+              <w:top w:w="30" w:type="dxa"/>
+              <w:left w:w="0" w:type="dxa"/>
+              <w:bottom w:w="30" w:type="dxa"/>
+              <w:right w:w="0" w:type="dxa"/>
+            </w:tcMar>
+            <w:vAlign w:val="center"/>
           </w:tcPr>
           <w:p>
             <w:pPr>
@@ -2278,7 +2143,10 @@
               <w:jc w:val="center"/>
             </w:pPr>
             <w:r>
-              <w:t>Khoa</w:t>
+              <w:t>K</w:t>
+            </w:r>
+            <w:r>
+              <w:t>hanh</w:t>
             </w:r>
           </w:p>
         </w:tc>
@@ -2344,24 +2212,12 @@
         <w:pStyle w:val="Heading2"/>
       </w:pPr>
       <w:r>
-        <w:t>7. Truy</w:t>
-      </w:r>
-      <w:r>
-        <w:t>ề</w:t>
-      </w:r>
-      <w:r>
-        <w:t>n thông</w:t>
+        <w:t>7. Truyền thông</w:t>
       </w:r>
     </w:p>
     <w:p>
       <w:r>
-        <w:t>- H</w:t>
-      </w:r>
-      <w:r>
-        <w:t>ọ</w:t>
-      </w:r>
-      <w:r>
-        <w:t xml:space="preserve">p nhóm: </w:t>
+        <w:t xml:space="preserve">- Họp nhóm: </w:t>
       </w:r>
     </w:p>
     <w:p>
@@ -2396,22 +2252,7 @@
     </w:p>
     <w:p>
       <w:r>
-        <w:t>-</w:t>
-      </w:r>
-      <w:r>
-        <w:t xml:space="preserve"> Báo cáo ti</w:t>
-      </w:r>
-      <w:r>
-        <w:t>ế</w:t>
-      </w:r>
-      <w:r>
-        <w:t>n đ</w:t>
-      </w:r>
-      <w:r>
-        <w:t>ộ</w:t>
-      </w:r>
-      <w:r>
-        <w:t xml:space="preserve">: </w:t>
+        <w:t xml:space="preserve">- Báo cáo tiến độ: </w:t>
       </w:r>
       <w:r>
         <w:t>Cập nhật trạng thái task trên Excel vào mỗi tối Chủ Nhật</w:t>
@@ -2422,19 +2263,7 @@
     </w:p>
     <w:p>
       <w:r>
-        <w:t>- Liên h</w:t>
-      </w:r>
-      <w:r>
-        <w:t>ệ</w:t>
-      </w:r>
-      <w:r>
-        <w:t xml:space="preserve"> gi</w:t>
-      </w:r>
-      <w:r>
-        <w:t>ả</w:t>
-      </w:r>
-      <w:r>
-        <w:t xml:space="preserve">ng viên: </w:t>
+        <w:t xml:space="preserve">- Liên hệ giảng viên: </w:t>
       </w:r>
       <w:r>
         <w:t>Gửi Email báo cáo hoặc gặp trực tiếp sau giờ học 2 tuần/lần để xin ý kiến (Feedback).</w:t>
@@ -2445,13 +2274,7 @@
         <w:pStyle w:val="Heading2"/>
       </w:pPr>
       <w:r>
-        <w:t>8. R</w:t>
-      </w:r>
-      <w:r>
-        <w:t>ủ</w:t>
-      </w:r>
-      <w:r>
-        <w:t>i ro</w:t>
+        <w:t>8. Rủi ro</w:t>
       </w:r>
     </w:p>
     <w:tbl>
@@ -4656,6 +4479,7 @@
   <w:style w:type="character" w:default="1" w:styleId="DefaultParagraphFont">
     <w:name w:val="Default Paragraph Font"/>
     <w:uiPriority w:val="1"/>
+    <w:semiHidden/>
     <w:unhideWhenUsed/>
   </w:style>
   <w:style w:type="table" w:default="1" w:styleId="TableNormal">

</xml_diff>